<commit_message>
Ein paar Verbesserungen und Layout
Ich habe die Untertitel Italic gemacht, damit man sie besser vom Text unterscheiden kann.
</commit_message>
<xml_diff>
--- a/Disposition_T5.docx
+++ b/Disposition_T5.docx
@@ -49,10 +49,7 @@
         <w:br/>
       </w:r>
       <w:r>
-        <w:t xml:space="preserve">Die </w:t>
-      </w:r>
-      <w:r>
-        <w:t>Ausgangslage, Problemstellung, Methodik und Resultate werden erläutert. Das Abstract soll auf Managerebene über kurz und prägnant über das Projekt informieren und die Resultate aufzeigen.</w:t>
+        <w:t>Ausgangslage, Problemstellung, Methodik und Resultate werden erläutert. Das Abstract soll auf Managerebene kurz und prägnant über das Projekt informieren und die Resultate aufzeigen.</w:t>
       </w:r>
     </w:p>
     <w:p>
@@ -79,17 +76,7 @@
     </w:p>
     <w:p>
       <w:pPr>
-        <w:spacing w:line="240" w:lineRule="auto"/>
-        <w:ind w:left="0"/>
-        <w:jc w:val="left"/>
-        <w:rPr>
-          <w:b/>
-        </w:rPr>
-      </w:pPr>
-    </w:p>
-    <w:p>
-      <w:pPr>
-        <w:pStyle w:val="Listenabsatz"/>
+        <w:pStyle w:val="ListParagraph"/>
         <w:numPr>
           <w:ilvl w:val="0"/>
           <w:numId w:val="5"/>
@@ -125,7 +112,21 @@
         <w:t xml:space="preserve">der </w:t>
       </w:r>
       <w:r>
-        <w:t>Abstract. Zusätzlich sind die Ziele u</w:t>
+        <w:t>Abstract</w:t>
+      </w:r>
+      <w:r>
+        <w:t xml:space="preserve">, wird aber noch </w:t>
+      </w:r>
+      <w:proofErr w:type="gramStart"/>
+      <w:r>
+        <w:t>mit ausformulierten</w:t>
+      </w:r>
+      <w:r>
+        <w:t xml:space="preserve"> Ziele</w:t>
+      </w:r>
+      <w:proofErr w:type="gramEnd"/>
+      <w:r>
+        <w:t xml:space="preserve"> u</w:t>
       </w:r>
       <w:r>
         <w:t xml:space="preserve">nd </w:t>
@@ -134,7 +135,21 @@
         <w:t>Anforderungen</w:t>
       </w:r>
       <w:r>
-        <w:t xml:space="preserve"> and die Arbeit noch zu formulieren. Die Einleitung soll auch </w:t>
+        <w:t xml:space="preserve"> </w:t>
+      </w:r>
+      <w:proofErr w:type="spellStart"/>
+      <w:r>
+        <w:t>and</w:t>
+      </w:r>
+      <w:proofErr w:type="spellEnd"/>
+      <w:r>
+        <w:t xml:space="preserve"> die Arbeit </w:t>
+      </w:r>
+      <w:r>
+        <w:t>ergänzt</w:t>
+      </w:r>
+      <w:r>
+        <w:t xml:space="preserve">. Die Einleitung soll auch </w:t>
       </w:r>
       <w:r>
         <w:t>die Übersichtlichkeit des Fachberichts unterstützen, in dem der Aufbau des Berichts erklärt wird.</w:t>
@@ -142,7 +157,7 @@
     </w:p>
     <w:p>
       <w:pPr>
-        <w:pStyle w:val="Listenabsatz"/>
+        <w:pStyle w:val="ListParagraph"/>
         <w:spacing w:line="240" w:lineRule="auto"/>
         <w:ind w:left="360"/>
         <w:jc w:val="left"/>
@@ -150,7 +165,7 @@
     </w:p>
     <w:p>
       <w:pPr>
-        <w:pStyle w:val="Listenabsatz"/>
+        <w:pStyle w:val="ListParagraph"/>
         <w:numPr>
           <w:ilvl w:val="0"/>
           <w:numId w:val="5"/>
@@ -170,24 +185,33 @@
     </w:p>
     <w:p>
       <w:pPr>
-        <w:pStyle w:val="Listenabsatz"/>
+        <w:pStyle w:val="ListParagraph"/>
         <w:numPr>
           <w:ilvl w:val="1"/>
           <w:numId w:val="5"/>
         </w:numPr>
         <w:spacing w:line="240" w:lineRule="auto"/>
         <w:jc w:val="left"/>
-      </w:pPr>
-      <w:r>
+        <w:rPr>
+          <w:i/>
+        </w:rPr>
+      </w:pPr>
+      <w:r>
+        <w:rPr>
+          <w:i/>
+        </w:rPr>
         <w:t>Einleitung EMI Filter</w:t>
       </w:r>
       <w:r>
+        <w:rPr>
+          <w:i/>
+        </w:rPr>
         <w:t>:</w:t>
       </w:r>
     </w:p>
     <w:p>
       <w:pPr>
-        <w:pStyle w:val="Listenabsatz"/>
+        <w:pStyle w:val="ListParagraph"/>
         <w:spacing w:line="240" w:lineRule="auto"/>
         <w:ind w:left="792"/>
         <w:jc w:val="left"/>
@@ -198,33 +222,51 @@
       <w:r>
         <w:t>Aufgabe des EMI Filters wird erklärt</w:t>
       </w:r>
-    </w:p>
-    <w:p>
-      <w:pPr>
-        <w:pStyle w:val="Listenabsatz"/>
+      <w:r>
+        <w:t>.</w:t>
+      </w:r>
+    </w:p>
+    <w:p>
+      <w:pPr>
+        <w:pStyle w:val="ListParagraph"/>
         <w:numPr>
           <w:ilvl w:val="1"/>
           <w:numId w:val="5"/>
         </w:numPr>
         <w:spacing w:line="240" w:lineRule="auto"/>
         <w:jc w:val="left"/>
-      </w:pPr>
-      <w:r>
+        <w:rPr>
+          <w:i/>
+        </w:rPr>
+      </w:pPr>
+      <w:r>
+        <w:rPr>
+          <w:i/>
+        </w:rPr>
         <w:t>Aufbau EMI Filter</w:t>
       </w:r>
       <w:r>
+        <w:rPr>
+          <w:i/>
+        </w:rPr>
         <w:t>:</w:t>
       </w:r>
     </w:p>
     <w:p>
       <w:pPr>
-        <w:pStyle w:val="Listenabsatz"/>
+        <w:pStyle w:val="ListParagraph"/>
         <w:spacing w:line="240" w:lineRule="auto"/>
         <w:ind w:left="792"/>
         <w:jc w:val="left"/>
       </w:pPr>
       <w:r>
-        <w:t>Die Schaltung und ihre Kom</w:t>
+        <w:t>Die Schaltung</w:t>
+      </w:r>
+      <w:r>
+        <w:t>en</w:t>
+      </w:r>
+      <w:r>
+        <w:t xml:space="preserve"> und ihre Kom</w:t>
       </w:r>
       <w:r>
         <w:t>po</w:t>
@@ -232,33 +274,51 @@
       <w:r>
         <w:t>nenten werden erklärt</w:t>
       </w:r>
-    </w:p>
-    <w:p>
-      <w:pPr>
-        <w:pStyle w:val="Listenabsatz"/>
+      <w:r>
+        <w:t>.</w:t>
+      </w:r>
+    </w:p>
+    <w:p>
+      <w:pPr>
+        <w:pStyle w:val="ListParagraph"/>
         <w:numPr>
           <w:ilvl w:val="1"/>
           <w:numId w:val="5"/>
         </w:numPr>
         <w:spacing w:line="240" w:lineRule="auto"/>
         <w:jc w:val="left"/>
-      </w:pPr>
-      <w:r>
+        <w:rPr>
+          <w:i/>
+        </w:rPr>
+      </w:pPr>
+      <w:r>
+        <w:rPr>
+          <w:i/>
+        </w:rPr>
         <w:t>St</w:t>
       </w:r>
       <w:r>
+        <w:rPr>
+          <w:i/>
+        </w:rPr>
         <w:t>ö</w:t>
       </w:r>
       <w:r>
+        <w:rPr>
+          <w:i/>
+        </w:rPr>
         <w:t>rungsarten</w:t>
       </w:r>
       <w:r>
+        <w:rPr>
+          <w:i/>
+        </w:rPr>
         <w:t>:</w:t>
       </w:r>
     </w:p>
     <w:p>
       <w:pPr>
-        <w:pStyle w:val="Listenabsatz"/>
+        <w:pStyle w:val="ListParagraph"/>
         <w:spacing w:line="240" w:lineRule="auto"/>
         <w:ind w:left="792"/>
         <w:jc w:val="left"/>
@@ -269,42 +329,69 @@
     </w:p>
     <w:p>
       <w:pPr>
-        <w:pStyle w:val="Listenabsatz"/>
+        <w:pStyle w:val="ListParagraph"/>
         <w:numPr>
           <w:ilvl w:val="1"/>
           <w:numId w:val="5"/>
         </w:numPr>
         <w:spacing w:line="240" w:lineRule="auto"/>
         <w:jc w:val="left"/>
-      </w:pPr>
-      <w:r>
+        <w:rPr>
+          <w:i/>
+        </w:rPr>
+      </w:pPr>
+      <w:r>
+        <w:rPr>
+          <w:i/>
+        </w:rPr>
         <w:t>Definition Einf</w:t>
       </w:r>
       <w:r>
+        <w:rPr>
+          <w:i/>
+        </w:rPr>
         <w:t>ü</w:t>
       </w:r>
       <w:r>
+        <w:rPr>
+          <w:i/>
+        </w:rPr>
         <w:t xml:space="preserve">gungsverluste «Insertion </w:t>
       </w:r>
       <w:r>
+        <w:rPr>
+          <w:i/>
+        </w:rPr>
         <w:t>L</w:t>
       </w:r>
       <w:r>
+        <w:rPr>
+          <w:i/>
+        </w:rPr>
         <w:t>oss»</w:t>
       </w:r>
       <w:r>
+        <w:rPr>
+          <w:i/>
+        </w:rPr>
         <w:t>:</w:t>
       </w:r>
     </w:p>
     <w:p>
       <w:pPr>
-        <w:pStyle w:val="Listenabsatz"/>
+        <w:pStyle w:val="ListParagraph"/>
         <w:spacing w:line="240" w:lineRule="auto"/>
         <w:ind w:left="792"/>
         <w:jc w:val="left"/>
       </w:pPr>
       <w:r>
-        <w:t xml:space="preserve">Es wird erklärt wie «Insertion </w:t>
+        <w:t>Es wird erklärt</w:t>
+      </w:r>
+      <w:r>
+        <w:t>,</w:t>
+      </w:r>
+      <w:r>
+        <w:t xml:space="preserve"> wie «Insertion </w:t>
       </w:r>
       <w:r>
         <w:t>L</w:t>
@@ -315,66 +402,88 @@
     </w:p>
     <w:p>
       <w:pPr>
-        <w:pStyle w:val="Listenabsatz"/>
+        <w:pStyle w:val="ListParagraph"/>
         <w:numPr>
           <w:ilvl w:val="1"/>
           <w:numId w:val="5"/>
         </w:numPr>
         <w:spacing w:line="240" w:lineRule="auto"/>
         <w:jc w:val="left"/>
-      </w:pPr>
-      <w:r>
+        <w:rPr>
+          <w:i/>
+        </w:rPr>
+      </w:pPr>
+      <w:r>
+        <w:rPr>
+          <w:i/>
+        </w:rPr>
         <w:t>Parasit</w:t>
       </w:r>
       <w:r>
+        <w:rPr>
+          <w:i/>
+        </w:rPr>
         <w:t>ä</w:t>
       </w:r>
       <w:r>
+        <w:rPr>
+          <w:i/>
+        </w:rPr>
         <w:t>re Parameter</w:t>
       </w:r>
       <w:r>
+        <w:rPr>
+          <w:i/>
+        </w:rPr>
         <w:t>:</w:t>
       </w:r>
     </w:p>
     <w:p>
       <w:pPr>
-        <w:pStyle w:val="Listenabsatz"/>
+        <w:pStyle w:val="ListParagraph"/>
         <w:spacing w:line="240" w:lineRule="auto"/>
         <w:ind w:left="792"/>
         <w:jc w:val="left"/>
       </w:pPr>
       <w:r>
-        <w:t>Parasitäre Parameter werden erklärt.</w:t>
-      </w:r>
-      <w:r>
-        <w:t xml:space="preserve"> </w:t>
-      </w:r>
-      <w:r>
-        <w:t>Die Auswirkungen der parasitäre Parameter auf das Verhalten des EMI Filte</w:t>
+        <w:t xml:space="preserve">Parasitäre Parameter </w:t>
+      </w:r>
+      <w:r>
+        <w:t>und deren</w:t>
+      </w:r>
+      <w:r>
+        <w:t xml:space="preserve"> Auswirkungen auf das Verhalten des EMI Filte</w:t>
       </w:r>
       <w:r>
         <w:t>r</w:t>
       </w:r>
-    </w:p>
-    <w:p>
-      <w:pPr>
-        <w:pStyle w:val="Listenabsatz"/>
+      <w:r>
+        <w:t xml:space="preserve"> werden erklärt.</w:t>
+      </w:r>
+    </w:p>
+    <w:p>
+      <w:pPr>
+        <w:pStyle w:val="ListParagraph"/>
         <w:numPr>
           <w:ilvl w:val="1"/>
           <w:numId w:val="5"/>
         </w:numPr>
         <w:spacing w:line="240" w:lineRule="auto"/>
         <w:jc w:val="left"/>
-      </w:pPr>
-      <w:r>
+        <w:rPr>
+          <w:i/>
+        </w:rPr>
+      </w:pPr>
+      <w:r>
+        <w:rPr>
+          <w:i/>
+        </w:rPr>
         <w:t>MVC</w:t>
       </w:r>
-      <w:bookmarkStart w:id="0" w:name="_GoBack"/>
-      <w:bookmarkEnd w:id="0"/>
-    </w:p>
-    <w:p>
-      <w:pPr>
-        <w:pStyle w:val="Listenabsatz"/>
+    </w:p>
+    <w:p>
+      <w:pPr>
+        <w:pStyle w:val="ListParagraph"/>
         <w:spacing w:line="240" w:lineRule="auto"/>
         <w:ind w:left="360"/>
         <w:jc w:val="left"/>
@@ -382,7 +491,7 @@
     </w:p>
     <w:p>
       <w:pPr>
-        <w:pStyle w:val="Listenabsatz"/>
+        <w:pStyle w:val="ListParagraph"/>
         <w:numPr>
           <w:ilvl w:val="0"/>
           <w:numId w:val="5"/>
@@ -402,80 +511,140 @@
     </w:p>
     <w:p>
       <w:pPr>
-        <w:pStyle w:val="Listenabsatz"/>
+        <w:pStyle w:val="ListParagraph"/>
         <w:numPr>
           <w:ilvl w:val="1"/>
           <w:numId w:val="5"/>
         </w:numPr>
         <w:spacing w:line="240" w:lineRule="auto"/>
         <w:jc w:val="left"/>
-      </w:pPr>
-      <w:r>
+        <w:rPr>
+          <w:i/>
+        </w:rPr>
+      </w:pPr>
+      <w:r>
+        <w:rPr>
+          <w:i/>
+        </w:rPr>
         <w:t>Betriebssystem/Lizenzierung</w:t>
       </w:r>
       <w:r>
+        <w:rPr>
+          <w:i/>
+        </w:rPr>
         <w:t>:</w:t>
       </w:r>
     </w:p>
     <w:p>
       <w:pPr>
-        <w:pStyle w:val="Listenabsatz"/>
+        <w:pStyle w:val="ListParagraph"/>
         <w:spacing w:line="240" w:lineRule="auto"/>
         <w:ind w:left="792"/>
         <w:jc w:val="left"/>
       </w:pPr>
       <w:r>
-        <w:t>Die Lizenzierungsrechte von Java und die Betriebssysteme für die Software werden</w:t>
-      </w:r>
-      <w:r>
-        <w:t>.</w:t>
-      </w:r>
-      <w:r>
-        <w:t xml:space="preserve"> Gründe für die Benutzung des </w:t>
+        <w:t xml:space="preserve">Die Lizenzierungsrechte </w:t>
+      </w:r>
+      <w:r>
+        <w:t>der verwendeten Bibliotheken</w:t>
+      </w:r>
+      <w:r>
+        <w:t xml:space="preserve"> </w:t>
+      </w:r>
+      <w:r>
+        <w:t>(</w:t>
       </w:r>
       <w:proofErr w:type="spellStart"/>
       <w:r>
+        <w:t>JavaFX</w:t>
+      </w:r>
+      <w:proofErr w:type="spellEnd"/>
+      <w:r>
+        <w:t xml:space="preserve"> und </w:t>
+      </w:r>
+      <w:proofErr w:type="spellStart"/>
+      <w:r>
+        <w:t>JFoenix</w:t>
+      </w:r>
+      <w:proofErr w:type="spellEnd"/>
+      <w:r>
+        <w:t xml:space="preserve">) werden grob behandelt. </w:t>
+      </w:r>
+      <w:r>
+        <w:t xml:space="preserve">Gründe für die Benutzung des </w:t>
+      </w:r>
+      <w:proofErr w:type="spellStart"/>
+      <w:r>
         <w:t>Gradle</w:t>
       </w:r>
       <w:proofErr w:type="spellEnd"/>
       <w:r>
-        <w:t>-Bild-Tools werden genannt.</w:t>
-      </w:r>
-    </w:p>
-    <w:p>
-      <w:pPr>
-        <w:pStyle w:val="Listenabsatz"/>
+        <w:t>-</w:t>
+      </w:r>
+      <w:proofErr w:type="spellStart"/>
+      <w:r>
+        <w:t>B</w:t>
+      </w:r>
+      <w:r>
+        <w:t>u</w:t>
+      </w:r>
+      <w:r>
+        <w:t>ild</w:t>
+      </w:r>
+      <w:proofErr w:type="spellEnd"/>
+      <w:r>
+        <w:t>-Tools werden genannt.</w:t>
+      </w:r>
+    </w:p>
+    <w:p>
+      <w:pPr>
+        <w:pStyle w:val="ListParagraph"/>
         <w:numPr>
           <w:ilvl w:val="1"/>
           <w:numId w:val="5"/>
         </w:numPr>
         <w:spacing w:line="240" w:lineRule="auto"/>
         <w:jc w:val="left"/>
-      </w:pPr>
-      <w:r>
+        <w:rPr>
+          <w:i/>
+        </w:rPr>
+      </w:pPr>
+      <w:r>
+        <w:rPr>
+          <w:i/>
+        </w:rPr>
         <w:t>Strukturierung</w:t>
       </w:r>
     </w:p>
     <w:p>
       <w:pPr>
-        <w:pStyle w:val="Listenabsatz"/>
+        <w:pStyle w:val="ListParagraph"/>
         <w:numPr>
           <w:ilvl w:val="2"/>
           <w:numId w:val="5"/>
         </w:numPr>
         <w:spacing w:line="240" w:lineRule="auto"/>
         <w:jc w:val="left"/>
-      </w:pPr>
-      <w:r>
+        <w:rPr>
+          <w:i/>
+        </w:rPr>
+      </w:pPr>
+      <w:r>
+        <w:rPr>
+          <w:i/>
+        </w:rPr>
         <w:t>Klassendiagramm</w:t>
       </w:r>
       <w:r>
+        <w:rPr>
+          <w:i/>
+        </w:rPr>
         <w:t>:</w:t>
       </w:r>
     </w:p>
     <w:p>
       <w:pPr>
-        <w:pStyle w:val="Listenabsatz"/>
+        <w:pStyle w:val="ListParagraph"/>
         <w:spacing w:line="240" w:lineRule="auto"/>
         <w:ind w:left="1418"/>
         <w:jc w:val="left"/>
@@ -486,21 +655,27 @@
     </w:p>
     <w:p>
       <w:pPr>
-        <w:pStyle w:val="Listenabsatz"/>
+        <w:pStyle w:val="ListParagraph"/>
         <w:numPr>
           <w:ilvl w:val="1"/>
           <w:numId w:val="5"/>
         </w:numPr>
         <w:spacing w:line="240" w:lineRule="auto"/>
         <w:jc w:val="left"/>
-      </w:pPr>
-      <w:r>
+        <w:rPr>
+          <w:i/>
+        </w:rPr>
+      </w:pPr>
+      <w:r>
+        <w:rPr>
+          <w:i/>
+        </w:rPr>
         <w:t>Programmablauf</w:t>
       </w:r>
     </w:p>
     <w:p>
       <w:pPr>
-        <w:pStyle w:val="Listenabsatz"/>
+        <w:pStyle w:val="ListParagraph"/>
         <w:numPr>
           <w:ilvl w:val="2"/>
           <w:numId w:val="5"/>
@@ -510,9 +685,15 @@
         <w:jc w:val="left"/>
       </w:pPr>
       <w:r>
+        <w:rPr>
+          <w:i/>
+        </w:rPr>
         <w:t>Programmstart</w:t>
       </w:r>
       <w:r>
+        <w:rPr>
+          <w:i/>
+        </w:rPr>
         <w:t>:</w:t>
       </w:r>
       <w:r>
@@ -524,12 +705,32 @@
       </w:r>
       <w:proofErr w:type="gramEnd"/>
       <w:r>
-        <w:t xml:space="preserve"> auf welche Art und Weise das Programm aufstartet.</w:t>
-      </w:r>
-    </w:p>
-    <w:p>
-      <w:pPr>
-        <w:pStyle w:val="Listenabsatz"/>
+        <w:t xml:space="preserve"> </w:t>
+      </w:r>
+      <w:r>
+        <w:t xml:space="preserve">den Progress, der beim </w:t>
+      </w:r>
+      <w:proofErr w:type="spellStart"/>
+      <w:r>
+        <w:t>Au</w:t>
+      </w:r>
+      <w:r>
+        <w:t>fstart</w:t>
+      </w:r>
+      <w:r>
+        <w:t>en</w:t>
+      </w:r>
+      <w:proofErr w:type="spellEnd"/>
+      <w:r>
+        <w:t xml:space="preserve"> des Programmes abläuft</w:t>
+      </w:r>
+      <w:r>
+        <w:t>.</w:t>
+      </w:r>
+    </w:p>
+    <w:p>
+      <w:pPr>
+        <w:pStyle w:val="ListParagraph"/>
         <w:numPr>
           <w:ilvl w:val="2"/>
           <w:numId w:val="5"/>
@@ -539,6 +740,9 @@
         <w:jc w:val="left"/>
       </w:pPr>
       <w:r>
+        <w:rPr>
+          <w:i/>
+        </w:rPr>
         <w:t>Laden und Speichern von Daten</w:t>
       </w:r>
       <w:r>
@@ -554,7 +758,7 @@
     </w:p>
     <w:p>
       <w:pPr>
-        <w:pStyle w:val="Listenabsatz"/>
+        <w:pStyle w:val="ListParagraph"/>
         <w:numPr>
           <w:ilvl w:val="2"/>
           <w:numId w:val="5"/>
@@ -564,9 +768,15 @@
         <w:jc w:val="left"/>
       </w:pPr>
       <w:r>
+        <w:rPr>
+          <w:i/>
+        </w:rPr>
         <w:t>Eingabe der Daten</w:t>
       </w:r>
       <w:r>
+        <w:rPr>
+          <w:i/>
+        </w:rPr>
         <w:t>:</w:t>
       </w:r>
       <w:r>
@@ -579,7 +789,7 @@
     </w:p>
     <w:p>
       <w:pPr>
-        <w:pStyle w:val="Listenabsatz"/>
+        <w:pStyle w:val="ListParagraph"/>
         <w:numPr>
           <w:ilvl w:val="2"/>
           <w:numId w:val="5"/>
@@ -589,41 +799,61 @@
         <w:jc w:val="left"/>
       </w:pPr>
       <w:r>
-        <w:t>Berechnungen (Implementierung)</w:t>
-      </w:r>
-      <w:r>
+        <w:rPr>
+          <w:i/>
+        </w:rPr>
+        <w:t xml:space="preserve">Implementierung der Berechnungen in JAVA (evtl. im Software </w:t>
+      </w:r>
+      <w:proofErr w:type="gramStart"/>
+      <w:r>
+        <w:rPr>
+          <w:i/>
+        </w:rPr>
+        <w:t>Teil):</w:t>
+      </w:r>
+      <w:r>
+        <w:rPr>
+          <w:i/>
+        </w:rPr>
+        <w:t>)</w:t>
+      </w:r>
+      <w:proofErr w:type="gramEnd"/>
+      <w:r>
+        <w:rPr>
+          <w:i/>
+        </w:rPr>
         <w:t>:</w:t>
       </w:r>
       <w:r>
         <w:br/>
-        <w:t xml:space="preserve">Wie die Berechnungen von der </w:t>
-      </w:r>
-      <w:proofErr w:type="spellStart"/>
-      <w:r>
-        <w:t>Matlab</w:t>
-      </w:r>
-      <w:proofErr w:type="spellEnd"/>
-      <w:r>
-        <w:t>-Umgebung in Java realisiert werden.</w:t>
-      </w:r>
-    </w:p>
-    <w:p>
-      <w:pPr>
-        <w:pStyle w:val="Listenabsatz"/>
+      </w:r>
+      <w:r>
+        <w:t>Die Implementation der Berechnungen in Java wird dokumentiert.</w:t>
+      </w:r>
+    </w:p>
+    <w:p>
+      <w:pPr>
+        <w:pStyle w:val="ListParagraph"/>
         <w:numPr>
           <w:ilvl w:val="1"/>
           <w:numId w:val="5"/>
         </w:numPr>
         <w:spacing w:line="240" w:lineRule="auto"/>
         <w:jc w:val="left"/>
-      </w:pPr>
-      <w:r>
+        <w:rPr>
+          <w:i/>
+        </w:rPr>
+      </w:pPr>
+      <w:r>
+        <w:rPr>
+          <w:i/>
+        </w:rPr>
         <w:t xml:space="preserve">GUI </w:t>
       </w:r>
     </w:p>
     <w:p>
       <w:pPr>
-        <w:pStyle w:val="Listenabsatz"/>
+        <w:pStyle w:val="ListParagraph"/>
         <w:numPr>
           <w:ilvl w:val="2"/>
           <w:numId w:val="5"/>
@@ -633,28 +863,32 @@
         <w:jc w:val="left"/>
       </w:pPr>
       <w:r>
+        <w:rPr>
+          <w:i/>
+        </w:rPr>
         <w:lastRenderedPageBreak/>
         <w:t>Benutzerfreundlichkeit</w:t>
       </w:r>
       <w:r>
+        <w:rPr>
+          <w:i/>
+        </w:rPr>
         <w:t>:</w:t>
       </w:r>
       <w:r>
         <w:br/>
-        <w:t xml:space="preserve">Die Vorgehensweise der Gestaltung des </w:t>
-      </w:r>
-      <w:proofErr w:type="spellStart"/>
-      <w:r>
-        <w:t>Gui</w:t>
-      </w:r>
-      <w:proofErr w:type="spellEnd"/>
+        <w:t>Die Vorgehensweise der Gestaltung d</w:t>
+      </w:r>
+      <w:r>
+        <w:t>er Bedienoberfläche</w:t>
+      </w:r>
       <w:r>
         <w:t>, um eine bedienungsfreundliche Umgebung zu gewährleisten.</w:t>
       </w:r>
     </w:p>
     <w:p>
       <w:pPr>
-        <w:pStyle w:val="Listenabsatz"/>
+        <w:pStyle w:val="ListParagraph"/>
         <w:spacing w:line="240" w:lineRule="auto"/>
         <w:ind w:left="792"/>
         <w:jc w:val="left"/>
@@ -662,7 +896,7 @@
     </w:p>
     <w:p>
       <w:pPr>
-        <w:pStyle w:val="Listenabsatz"/>
+        <w:pStyle w:val="ListParagraph"/>
         <w:numPr>
           <w:ilvl w:val="0"/>
           <w:numId w:val="5"/>
@@ -682,7 +916,7 @@
     </w:p>
     <w:p>
       <w:pPr>
-        <w:pStyle w:val="Listenabsatz"/>
+        <w:pStyle w:val="ListParagraph"/>
         <w:numPr>
           <w:ilvl w:val="1"/>
           <w:numId w:val="5"/>
@@ -691,15 +925,27 @@
         <w:jc w:val="left"/>
       </w:pPr>
       <w:r>
+        <w:rPr>
+          <w:i/>
+        </w:rPr>
         <w:t>Vorgehensweise Berechnung Einf</w:t>
       </w:r>
       <w:r>
+        <w:rPr>
+          <w:i/>
+        </w:rPr>
         <w:t>ü</w:t>
       </w:r>
       <w:r>
+        <w:rPr>
+          <w:i/>
+        </w:rPr>
         <w:t>gungsverluste</w:t>
       </w:r>
       <w:r>
+        <w:rPr>
+          <w:i/>
+        </w:rPr>
         <w:t>:</w:t>
       </w:r>
       <w:r>
@@ -711,7 +957,7 @@
     </w:p>
     <w:p>
       <w:pPr>
-        <w:pStyle w:val="Listenabsatz"/>
+        <w:pStyle w:val="ListParagraph"/>
         <w:numPr>
           <w:ilvl w:val="1"/>
           <w:numId w:val="5"/>
@@ -720,21 +966,33 @@
         <w:jc w:val="left"/>
       </w:pPr>
       <w:r>
-        <w:t>S- Parameter</w:t>
-      </w:r>
-      <w:r>
+        <w:rPr>
+          <w:i/>
+        </w:rPr>
+        <w:t>S-Parameter</w:t>
+      </w:r>
+      <w:r>
+        <w:rPr>
+          <w:i/>
+        </w:rPr>
         <w:t>:</w:t>
       </w:r>
       <w:r>
         <w:br/>
       </w:r>
       <w:r>
-        <w:t>Es wird erklärt wie die S-Parameter definiert sind und wie man sie berechnet.</w:t>
-      </w:r>
-    </w:p>
-    <w:p>
-      <w:pPr>
-        <w:pStyle w:val="Listenabsatz"/>
+        <w:t>Es wird erklärt</w:t>
+      </w:r>
+      <w:r>
+        <w:t>,</w:t>
+      </w:r>
+      <w:r>
+        <w:t xml:space="preserve"> wie die S-Parameter definiert sind und wie man sie berechnet.</w:t>
+      </w:r>
+    </w:p>
+    <w:p>
+      <w:pPr>
+        <w:pStyle w:val="ListParagraph"/>
         <w:numPr>
           <w:ilvl w:val="1"/>
           <w:numId w:val="5"/>
@@ -743,9 +1001,15 @@
         <w:jc w:val="left"/>
       </w:pPr>
       <w:r>
+        <w:rPr>
+          <w:i/>
+        </w:rPr>
         <w:t>Vereinfachungen der Schaltungen</w:t>
       </w:r>
       <w:r>
+        <w:rPr>
+          <w:i/>
+        </w:rPr>
         <w:t>:</w:t>
       </w:r>
       <w:r>
@@ -763,7 +1027,7 @@
     </w:p>
     <w:p>
       <w:pPr>
-        <w:pStyle w:val="Listenabsatz"/>
+        <w:pStyle w:val="ListParagraph"/>
         <w:numPr>
           <w:ilvl w:val="1"/>
           <w:numId w:val="5"/>
@@ -772,21 +1036,30 @@
         <w:jc w:val="left"/>
       </w:pPr>
       <w:r>
+        <w:rPr>
+          <w:i/>
+        </w:rPr>
         <w:t xml:space="preserve">Realisierung in </w:t>
       </w:r>
       <w:proofErr w:type="spellStart"/>
       <w:r>
+        <w:rPr>
+          <w:i/>
+        </w:rPr>
         <w:t>Matlab</w:t>
       </w:r>
       <w:proofErr w:type="spellEnd"/>
       <w:r>
+        <w:rPr>
+          <w:i/>
+        </w:rPr>
         <w:t>:</w:t>
       </w:r>
       <w:r>
         <w:br/>
       </w:r>
       <w:r>
-        <w:t xml:space="preserve">Es wird aufgezeigt, wie wir die Berechnungen in </w:t>
+        <w:t xml:space="preserve">Es wird aufgezeigt, wie die Berechnungen in </w:t>
       </w:r>
       <w:proofErr w:type="spellStart"/>
       <w:r>
@@ -797,96 +1070,93 @@
         <w:t xml:space="preserve"> implementiert</w:t>
       </w:r>
       <w:r>
-        <w:t xml:space="preserve"> haben</w:t>
+        <w:t xml:space="preserve"> </w:t>
+      </w:r>
+      <w:r>
+        <w:t>werden</w:t>
       </w:r>
       <w:r>
         <w:t>.</w:t>
       </w:r>
-    </w:p>
-    <w:p>
-      <w:pPr>
-        <w:pStyle w:val="Listenabsatz"/>
+      <w:r>
+        <w:br/>
+      </w:r>
+    </w:p>
+    <w:p>
+      <w:pPr>
+        <w:pStyle w:val="ListParagraph"/>
+        <w:spacing w:line="240" w:lineRule="auto"/>
+        <w:ind w:left="360"/>
+        <w:jc w:val="left"/>
+      </w:pPr>
+    </w:p>
+    <w:p>
+      <w:pPr>
+        <w:pStyle w:val="ListParagraph"/>
+        <w:numPr>
+          <w:ilvl w:val="0"/>
+          <w:numId w:val="5"/>
+        </w:numPr>
+        <w:spacing w:after="720" w:line="240" w:lineRule="auto"/>
+        <w:jc w:val="left"/>
+        <w:rPr>
+          <w:b/>
+        </w:rPr>
+      </w:pPr>
+      <w:r>
+        <w:rPr>
+          <w:b/>
+        </w:rPr>
+        <w:t>Tests, Diskussion der Ergebnisse</w:t>
+      </w:r>
+    </w:p>
+    <w:p>
+      <w:pPr>
+        <w:pStyle w:val="ListParagraph"/>
         <w:numPr>
           <w:ilvl w:val="1"/>
           <w:numId w:val="5"/>
         </w:numPr>
-        <w:spacing w:line="240" w:lineRule="auto"/>
-        <w:jc w:val="left"/>
-      </w:pPr>
-      <w:r>
-        <w:t>Implementierung der Berechnungen in JAVA (evtl. im Software Teil)</w:t>
-      </w:r>
-      <w:r>
-        <w:t xml:space="preserve">: </w:t>
+        <w:jc w:val="left"/>
+      </w:pPr>
+      <w:r>
+        <w:rPr>
+          <w:i/>
+        </w:rPr>
+        <w:t>Berechnungen</w:t>
       </w:r>
       <w:r>
         <w:br/>
       </w:r>
       <w:r>
-        <w:t>Die Implementation der Berechnungen in Java wird dokumentiert.</w:t>
-      </w:r>
-    </w:p>
-    <w:p>
-      <w:pPr>
-        <w:pStyle w:val="Listenabsatz"/>
-        <w:spacing w:line="240" w:lineRule="auto"/>
-        <w:ind w:left="360"/>
-        <w:jc w:val="left"/>
-      </w:pPr>
-    </w:p>
-    <w:p>
-      <w:pPr>
-        <w:pStyle w:val="Listenabsatz"/>
-        <w:numPr>
-          <w:ilvl w:val="0"/>
-          <w:numId w:val="5"/>
-        </w:numPr>
-        <w:spacing w:line="240" w:lineRule="auto"/>
-        <w:jc w:val="left"/>
-        <w:rPr>
-          <w:b/>
-        </w:rPr>
-      </w:pPr>
-      <w:r>
-        <w:rPr>
-          <w:b/>
-        </w:rPr>
-        <w:t>Tests, Diskussion der Ergebnisse</w:t>
-      </w:r>
-    </w:p>
-    <w:p>
-      <w:pPr>
-        <w:pStyle w:val="Listenabsatz"/>
+        <w:t xml:space="preserve">Das Vorgehen zur </w:t>
+      </w:r>
+      <w:r>
+        <w:t>Überprüfung der Berechnungen wird beschrieben.</w:t>
+      </w:r>
+    </w:p>
+    <w:p>
+      <w:pPr>
+        <w:pStyle w:val="ListParagraph"/>
         <w:numPr>
           <w:ilvl w:val="1"/>
           <w:numId w:val="5"/>
         </w:numPr>
         <w:jc w:val="left"/>
-      </w:pPr>
-      <w:r>
-        <w:t>Berechnungen</w:t>
-      </w:r>
-      <w:r>
-        <w:br/>
-        <w:t>Die Überprüfung der Berechnungen wird beschrieben.</w:t>
-      </w:r>
-    </w:p>
-    <w:p>
-      <w:pPr>
-        <w:pStyle w:val="Listenabsatz"/>
-        <w:numPr>
-          <w:ilvl w:val="1"/>
-          <w:numId w:val="5"/>
-        </w:numPr>
-        <w:jc w:val="left"/>
-      </w:pPr>
-      <w:r>
+        <w:rPr>
+          <w:i/>
+        </w:rPr>
+      </w:pPr>
+      <w:r>
+        <w:rPr>
+          <w:i/>
+        </w:rPr>
         <w:t>Software</w:t>
       </w:r>
     </w:p>
     <w:p>
       <w:pPr>
-        <w:pStyle w:val="Listenabsatz"/>
+        <w:pStyle w:val="ListParagraph"/>
         <w:numPr>
           <w:ilvl w:val="2"/>
           <w:numId w:val="5"/>
@@ -895,7 +1165,10 @@
         <w:jc w:val="left"/>
       </w:pPr>
       <w:r>
-        <w:t>Eingabe:</w:t>
+        <w:rPr>
+          <w:i/>
+        </w:rPr>
+        <w:t>Eingabe</w:t>
       </w:r>
       <w:r>
         <w:br/>
@@ -904,7 +1177,7 @@
     </w:p>
     <w:p>
       <w:pPr>
-        <w:pStyle w:val="Listenabsatz"/>
+        <w:pStyle w:val="ListParagraph"/>
         <w:numPr>
           <w:ilvl w:val="2"/>
           <w:numId w:val="5"/>
@@ -913,16 +1186,25 @@
         <w:jc w:val="left"/>
       </w:pPr>
       <w:r>
-        <w:t>Benutzerfreundlichkeit:</w:t>
+        <w:rPr>
+          <w:i/>
+        </w:rPr>
+        <w:t>Benutzerfreundlichkeit</w:t>
       </w:r>
       <w:r>
         <w:br/>
-        <w:t xml:space="preserve">Wie die Benutzerfreundlichkeit getestet wird. </w:t>
-      </w:r>
-    </w:p>
-    <w:p>
-      <w:pPr>
-        <w:pStyle w:val="Listenabsatz"/>
+        <w:t xml:space="preserve">Wie die Benutzerfreundlichkeit getestet </w:t>
+      </w:r>
+      <w:r>
+        <w:t xml:space="preserve">und überprüft </w:t>
+      </w:r>
+      <w:r>
+        <w:t xml:space="preserve">wird. </w:t>
+      </w:r>
+    </w:p>
+    <w:p>
+      <w:pPr>
+        <w:pStyle w:val="ListParagraph"/>
         <w:spacing w:line="240" w:lineRule="auto"/>
         <w:ind w:left="360"/>
         <w:jc w:val="left"/>
@@ -930,7 +1212,7 @@
     </w:p>
     <w:p>
       <w:pPr>
-        <w:pStyle w:val="Listenabsatz"/>
+        <w:pStyle w:val="ListParagraph"/>
         <w:numPr>
           <w:ilvl w:val="0"/>
           <w:numId w:val="5"/>
@@ -1033,7 +1315,12 @@
       </w:r>
       <w:proofErr w:type="spellEnd"/>
       <w:r>
-        <w:t xml:space="preserve"> Skripte</w:t>
+        <w:t>-</w:t>
+      </w:r>
+      <w:bookmarkStart w:id="0" w:name="_GoBack"/>
+      <w:bookmarkEnd w:id="0"/>
+      <w:r>
+        <w:t>Skripte</w:t>
       </w:r>
     </w:p>
     <w:sectPr>
@@ -1077,7 +1364,7 @@
 <w:ftr xmlns:wpc="http://schemas.microsoft.com/office/word/2010/wordprocessingCanvas" xmlns:cx="http://schemas.microsoft.com/office/drawing/2014/chartex" xmlns:cx1="http://schemas.microsoft.com/office/drawing/2015/9/8/chartex" xmlns:cx2="http://schemas.microsoft.com/office/drawing/2015/10/21/chartex" xmlns:cx3="http://schemas.microsoft.com/office/drawing/2016/5/9/chartex" xmlns:cx4="http://schemas.microsoft.com/office/drawing/2016/5/10/chartex" xmlns:cx5="http://schemas.microsoft.com/office/drawing/2016/5/11/chartex" xmlns:cx6="http://schemas.microsoft.com/office/drawing/2016/5/12/chartex" xmlns:cx7="http://schemas.microsoft.com/office/drawing/2016/5/13/chartex" xmlns:cx8="http://schemas.microsoft.com/office/drawing/2016/5/14/chartex" xmlns:mc="http://schemas.openxmlformats.org/markup-compatibility/2006" xmlns:aink="http://schemas.microsoft.com/office/drawing/2016/ink" xmlns:am3d="http://schemas.microsoft.com/office/drawing/2017/model3d" xmlns:o="urn:schemas-microsoft-com:office:office" xmlns:r="http://schemas.openxmlformats.org/officeDocument/2006/relationships" xmlns:m="http://schemas.openxmlformats.org/officeDocument/2006/math" xmlns:v="urn:schemas-microsoft-com:vml" xmlns:wp14="http://schemas.microsoft.com/office/word/2010/wordprocessingDrawing" xmlns:wp="http://schemas.openxmlformats.org/drawingml/2006/wordprocessingDrawing" xmlns:w10="urn:schemas-microsoft-com:office:word" xmlns:w="http://schemas.openxmlformats.org/wordprocessingml/2006/main" xmlns:w14="http://schemas.microsoft.com/office/word/2010/wordml" xmlns:w15="http://schemas.microsoft.com/office/word/2012/wordml" xmlns:w16cid="http://schemas.microsoft.com/office/word/2016/wordml/cid" xmlns:w16se="http://schemas.microsoft.com/office/word/2015/wordml/symex" xmlns:wpg="http://schemas.microsoft.com/office/word/2010/wordprocessingGroup" xmlns:wpi="http://schemas.microsoft.com/office/word/2010/wordprocessingInk" xmlns:wne="http://schemas.microsoft.com/office/word/2006/wordml" xmlns:wps="http://schemas.microsoft.com/office/word/2010/wordprocessingShape" mc:Ignorable="w14 w15 w16se w16cid wp14">
   <w:p>
     <w:pPr>
-      <w:pStyle w:val="Fuzeile"/>
+      <w:pStyle w:val="Footer"/>
       <w:rPr>
         <w:sz w:val="18"/>
       </w:rPr>
@@ -1154,7 +1441,7 @@
 <w:hdr xmlns:wpc="http://schemas.microsoft.com/office/word/2010/wordprocessingCanvas" xmlns:cx="http://schemas.microsoft.com/office/drawing/2014/chartex" xmlns:cx1="http://schemas.microsoft.com/office/drawing/2015/9/8/chartex" xmlns:cx2="http://schemas.microsoft.com/office/drawing/2015/10/21/chartex" xmlns:cx3="http://schemas.microsoft.com/office/drawing/2016/5/9/chartex" xmlns:cx4="http://schemas.microsoft.com/office/drawing/2016/5/10/chartex" xmlns:cx5="http://schemas.microsoft.com/office/drawing/2016/5/11/chartex" xmlns:cx6="http://schemas.microsoft.com/office/drawing/2016/5/12/chartex" xmlns:cx7="http://schemas.microsoft.com/office/drawing/2016/5/13/chartex" xmlns:cx8="http://schemas.microsoft.com/office/drawing/2016/5/14/chartex" xmlns:mc="http://schemas.openxmlformats.org/markup-compatibility/2006" xmlns:aink="http://schemas.microsoft.com/office/drawing/2016/ink" xmlns:am3d="http://schemas.microsoft.com/office/drawing/2017/model3d" xmlns:o="urn:schemas-microsoft-com:office:office" xmlns:r="http://schemas.openxmlformats.org/officeDocument/2006/relationships" xmlns:m="http://schemas.openxmlformats.org/officeDocument/2006/math" xmlns:v="urn:schemas-microsoft-com:vml" xmlns:wp14="http://schemas.microsoft.com/office/word/2010/wordprocessingDrawing" xmlns:wp="http://schemas.openxmlformats.org/drawingml/2006/wordprocessingDrawing" xmlns:w10="urn:schemas-microsoft-com:office:word" xmlns:w="http://schemas.openxmlformats.org/wordprocessingml/2006/main" xmlns:w14="http://schemas.microsoft.com/office/word/2010/wordml" xmlns:w15="http://schemas.microsoft.com/office/word/2012/wordml" xmlns:w16cid="http://schemas.microsoft.com/office/word/2016/wordml/cid" xmlns:w16se="http://schemas.microsoft.com/office/word/2015/wordml/symex" xmlns:wpg="http://schemas.microsoft.com/office/word/2010/wordprocessingGroup" xmlns:wpi="http://schemas.microsoft.com/office/word/2010/wordprocessingInk" xmlns:wne="http://schemas.microsoft.com/office/word/2006/wordml" xmlns:wps="http://schemas.microsoft.com/office/word/2010/wordprocessingShape" mc:Ignorable="w14 w15 w16se w16cid wp14">
   <w:p>
     <w:pPr>
-      <w:pStyle w:val="Kopfzeile"/>
+      <w:pStyle w:val="Header"/>
       <w:rPr>
         <w:sz w:val="18"/>
       </w:rPr>
@@ -1347,7 +1634,7 @@
   <w:abstractNum w:abstractNumId="1" w15:restartNumberingAfterBreak="0">
     <w:nsid w:val="4F2A3668"/>
     <w:multiLevelType w:val="multilevel"/>
-    <w:tmpl w:val="AE0237DA"/>
+    <w:tmpl w:val="301622B4"/>
     <w:lvl w:ilvl="0">
       <w:start w:val="1"/>
       <w:numFmt w:val="decimal"/>
@@ -1368,6 +1655,9 @@
       <w:pPr>
         <w:ind w:left="792" w:hanging="432"/>
       </w:pPr>
+      <w:rPr>
+        <w:i/>
+      </w:rPr>
     </w:lvl>
     <w:lvl w:ilvl="2">
       <w:start w:val="1"/>
@@ -1377,6 +1667,9 @@
       <w:pPr>
         <w:ind w:left="1224" w:hanging="504"/>
       </w:pPr>
+      <w:rPr>
+        <w:i/>
+      </w:rPr>
     </w:lvl>
     <w:lvl w:ilvl="3">
       <w:start w:val="1"/>
@@ -1452,7 +1745,7 @@
     <w:lvl w:ilvl="1">
       <w:start w:val="1"/>
       <w:numFmt w:val="decimal"/>
-      <w:pStyle w:val="berschrift2"/>
+      <w:pStyle w:val="Heading2"/>
       <w:lvlText w:val="%2."/>
       <w:lvlJc w:val="left"/>
       <w:pPr>
@@ -2015,7 +2308,7 @@
       </w:pPr>
     </w:pPrDefault>
   </w:docDefaults>
-  <w:latentStyles w:defLockedState="0" w:defUIPriority="99" w:defSemiHidden="0" w:defUnhideWhenUsed="0" w:defQFormat="0" w:count="376">
+  <w:latentStyles w:defLockedState="0" w:defUIPriority="99" w:defSemiHidden="0" w:defUnhideWhenUsed="0" w:defQFormat="0" w:count="375">
     <w:lsdException w:name="Normal" w:uiPriority="0" w:qFormat="1"/>
     <w:lsdException w:name="heading 1" w:uiPriority="9" w:qFormat="1"/>
     <w:lsdException w:name="heading 2" w:semiHidden="1" w:uiPriority="9" w:unhideWhenUsed="1" w:qFormat="1"/>
@@ -2391,9 +2684,8 @@
     <w:lsdException w:name="Smart Hyperlink" w:semiHidden="1" w:unhideWhenUsed="1"/>
     <w:lsdException w:name="Hashtag" w:semiHidden="1" w:unhideWhenUsed="1"/>
     <w:lsdException w:name="Unresolved Mention" w:semiHidden="1" w:unhideWhenUsed="1"/>
-    <w:lsdException w:name="Smart Link" w:semiHidden="1" w:unhideWhenUsed="1"/>
   </w:latentStyles>
-  <w:style w:type="paragraph" w:default="1" w:styleId="Standard">
+  <w:style w:type="paragraph" w:default="1" w:styleId="Normal">
     <w:name w:val="Normal"/>
     <w:qFormat/>
     <w:rsid w:val="004A3690"/>
@@ -2405,11 +2697,11 @@
       <w:rFonts w:ascii="Arial" w:hAnsi="Arial"/>
     </w:rPr>
   </w:style>
-  <w:style w:type="paragraph" w:styleId="berschrift1">
+  <w:style w:type="paragraph" w:styleId="Heading1">
     <w:name w:val="heading 1"/>
-    <w:basedOn w:val="Standard"/>
-    <w:next w:val="Standard"/>
-    <w:link w:val="berschrift1Zchn"/>
+    <w:basedOn w:val="Normal"/>
+    <w:next w:val="Normal"/>
+    <w:link w:val="Heading1Char"/>
     <w:uiPriority w:val="9"/>
     <w:qFormat/>
     <w:rsid w:val="009D65F8"/>
@@ -2429,11 +2721,11 @@
       <w:lang w:eastAsia="de-CH"/>
     </w:rPr>
   </w:style>
-  <w:style w:type="paragraph" w:styleId="berschrift2">
+  <w:style w:type="paragraph" w:styleId="Heading2">
     <w:name w:val="heading 2"/>
-    <w:basedOn w:val="Standard"/>
-    <w:next w:val="Standard"/>
-    <w:link w:val="berschrift2Zchn"/>
+    <w:basedOn w:val="Normal"/>
+    <w:next w:val="Normal"/>
+    <w:link w:val="Heading2Char"/>
     <w:uiPriority w:val="9"/>
     <w:unhideWhenUsed/>
     <w:qFormat/>
@@ -2456,11 +2748,11 @@
       <w:szCs w:val="26"/>
     </w:rPr>
   </w:style>
-  <w:style w:type="paragraph" w:styleId="berschrift3">
+  <w:style w:type="paragraph" w:styleId="Heading3">
     <w:name w:val="heading 3"/>
-    <w:basedOn w:val="Standard"/>
-    <w:next w:val="Standard"/>
-    <w:link w:val="berschrift3Zchn"/>
+    <w:basedOn w:val="Normal"/>
+    <w:next w:val="Normal"/>
+    <w:link w:val="Heading3Char"/>
     <w:uiPriority w:val="9"/>
     <w:semiHidden/>
     <w:unhideWhenUsed/>
@@ -2479,13 +2771,13 @@
       <w:szCs w:val="24"/>
     </w:rPr>
   </w:style>
-  <w:style w:type="character" w:default="1" w:styleId="Absatz-Standardschriftart">
+  <w:style w:type="character" w:default="1" w:styleId="DefaultParagraphFont">
     <w:name w:val="Default Paragraph Font"/>
     <w:uiPriority w:val="1"/>
     <w:semiHidden/>
     <w:unhideWhenUsed/>
   </w:style>
-  <w:style w:type="table" w:default="1" w:styleId="NormaleTabelle">
+  <w:style w:type="table" w:default="1" w:styleId="TableNormal">
     <w:name w:val="Normal Table"/>
     <w:uiPriority w:val="99"/>
     <w:semiHidden/>
@@ -2500,7 +2792,7 @@
       </w:tblCellMar>
     </w:tblPr>
   </w:style>
-  <w:style w:type="numbering" w:default="1" w:styleId="KeineListe">
+  <w:style w:type="numbering" w:default="1" w:styleId="NoList">
     <w:name w:val="No List"/>
     <w:uiPriority w:val="99"/>
     <w:semiHidden/>
@@ -2508,7 +2800,7 @@
   </w:style>
   <w:style w:type="paragraph" w:customStyle="1" w:styleId="Formatvorlage1">
     <w:name w:val="Formatvorlage1"/>
-    <w:basedOn w:val="Titel"/>
+    <w:basedOn w:val="Title"/>
     <w:link w:val="Formatvorlage1Zchn"/>
     <w:qFormat/>
     <w:rsid w:val="00940FF3"/>
@@ -2518,7 +2810,7 @@
   </w:style>
   <w:style w:type="character" w:customStyle="1" w:styleId="Formatvorlage1Zchn">
     <w:name w:val="Formatvorlage1 Zchn"/>
-    <w:basedOn w:val="TitelZchn"/>
+    <w:basedOn w:val="TitleChar"/>
     <w:link w:val="Formatvorlage1"/>
     <w:rsid w:val="00940FF3"/>
     <w:rPr>
@@ -2530,11 +2822,11 @@
       <w:lang w:val="de-CH"/>
     </w:rPr>
   </w:style>
-  <w:style w:type="paragraph" w:styleId="Titel">
+  <w:style w:type="paragraph" w:styleId="Title">
     <w:name w:val="Title"/>
-    <w:basedOn w:val="Standard"/>
-    <w:next w:val="Standard"/>
-    <w:link w:val="TitelZchn"/>
+    <w:basedOn w:val="Normal"/>
+    <w:next w:val="Normal"/>
+    <w:link w:val="TitleChar"/>
     <w:uiPriority w:val="10"/>
     <w:qFormat/>
     <w:rsid w:val="00940FF3"/>
@@ -2550,10 +2842,10 @@
       <w:szCs w:val="56"/>
     </w:rPr>
   </w:style>
-  <w:style w:type="character" w:customStyle="1" w:styleId="TitelZchn">
-    <w:name w:val="Titel Zchn"/>
-    <w:basedOn w:val="Absatz-Standardschriftart"/>
-    <w:link w:val="Titel"/>
+  <w:style w:type="character" w:customStyle="1" w:styleId="TitleChar">
+    <w:name w:val="Title Char"/>
+    <w:basedOn w:val="DefaultParagraphFont"/>
+    <w:link w:val="Title"/>
     <w:uiPriority w:val="10"/>
     <w:rsid w:val="00940FF3"/>
     <w:rPr>
@@ -2564,9 +2856,9 @@
       <w:szCs w:val="56"/>
     </w:rPr>
   </w:style>
-  <w:style w:type="paragraph" w:customStyle="1" w:styleId="standard0">
+  <w:style w:type="paragraph" w:customStyle="1" w:styleId="standard">
     <w:name w:val="standard"/>
-    <w:basedOn w:val="Titel"/>
+    <w:basedOn w:val="Title"/>
     <w:link w:val="standardZchn"/>
     <w:qFormat/>
     <w:rsid w:val="00940FF3"/>
@@ -2576,8 +2868,8 @@
   </w:style>
   <w:style w:type="character" w:customStyle="1" w:styleId="standardZchn">
     <w:name w:val="standard Zchn"/>
-    <w:basedOn w:val="TitelZchn"/>
-    <w:link w:val="standard0"/>
+    <w:basedOn w:val="TitleChar"/>
+    <w:link w:val="standard"/>
     <w:rsid w:val="00940FF3"/>
     <w:rPr>
       <w:rFonts w:ascii="Arial" w:eastAsiaTheme="majorEastAsia" w:hAnsi="Arial" w:cstheme="majorBidi"/>
@@ -2587,10 +2879,10 @@
       <w:szCs w:val="56"/>
     </w:rPr>
   </w:style>
-  <w:style w:type="character" w:customStyle="1" w:styleId="berschrift3Zchn">
-    <w:name w:val="Überschrift 3 Zchn"/>
-    <w:basedOn w:val="Absatz-Standardschriftart"/>
-    <w:link w:val="berschrift3"/>
+  <w:style w:type="character" w:customStyle="1" w:styleId="Heading3Char">
+    <w:name w:val="Heading 3 Char"/>
+    <w:basedOn w:val="DefaultParagraphFont"/>
+    <w:link w:val="Heading3"/>
     <w:uiPriority w:val="9"/>
     <w:semiHidden/>
     <w:rsid w:val="00940FF3"/>
@@ -2600,10 +2892,10 @@
       <w:szCs w:val="24"/>
     </w:rPr>
   </w:style>
-  <w:style w:type="paragraph" w:styleId="Verzeichnis2">
+  <w:style w:type="paragraph" w:styleId="TOC2">
     <w:name w:val="toc 2"/>
-    <w:basedOn w:val="Standard"/>
-    <w:next w:val="Standard"/>
+    <w:basedOn w:val="Normal"/>
+    <w:next w:val="Normal"/>
     <w:autoRedefine/>
     <w:uiPriority w:val="39"/>
     <w:unhideWhenUsed/>
@@ -2633,10 +2925,10 @@
       </w:numPr>
     </w:pPr>
   </w:style>
-  <w:style w:type="character" w:customStyle="1" w:styleId="berschrift2Zchn">
-    <w:name w:val="Überschrift 2 Zchn"/>
-    <w:basedOn w:val="Absatz-Standardschriftart"/>
-    <w:link w:val="berschrift2"/>
+  <w:style w:type="character" w:customStyle="1" w:styleId="Heading2Char">
+    <w:name w:val="Heading 2 Char"/>
+    <w:basedOn w:val="DefaultParagraphFont"/>
+    <w:link w:val="Heading2"/>
     <w:uiPriority w:val="9"/>
     <w:rsid w:val="002802DD"/>
     <w:rPr>
@@ -2645,18 +2937,18 @@
       <w:szCs w:val="26"/>
     </w:rPr>
   </w:style>
-  <w:style w:type="paragraph" w:styleId="Literaturverzeichnis">
+  <w:style w:type="paragraph" w:styleId="Bibliography">
     <w:name w:val="Bibliography"/>
-    <w:basedOn w:val="Standard"/>
-    <w:next w:val="Standard"/>
+    <w:basedOn w:val="Normal"/>
+    <w:next w:val="Normal"/>
     <w:uiPriority w:val="37"/>
     <w:unhideWhenUsed/>
     <w:rsid w:val="002C305E"/>
   </w:style>
-  <w:style w:type="paragraph" w:styleId="Kopfzeile">
+  <w:style w:type="paragraph" w:styleId="Header">
     <w:name w:val="header"/>
-    <w:basedOn w:val="Standard"/>
-    <w:link w:val="KopfzeileZchn"/>
+    <w:basedOn w:val="Normal"/>
+    <w:link w:val="HeaderChar"/>
     <w:uiPriority w:val="99"/>
     <w:unhideWhenUsed/>
     <w:rsid w:val="00703D0D"/>
@@ -2668,20 +2960,20 @@
       <w:spacing w:after="0" w:line="240" w:lineRule="auto"/>
     </w:pPr>
   </w:style>
-  <w:style w:type="character" w:customStyle="1" w:styleId="KopfzeileZchn">
-    <w:name w:val="Kopfzeile Zchn"/>
-    <w:basedOn w:val="Absatz-Standardschriftart"/>
-    <w:link w:val="Kopfzeile"/>
+  <w:style w:type="character" w:customStyle="1" w:styleId="HeaderChar">
+    <w:name w:val="Header Char"/>
+    <w:basedOn w:val="DefaultParagraphFont"/>
+    <w:link w:val="Header"/>
     <w:uiPriority w:val="99"/>
     <w:rsid w:val="00703D0D"/>
     <w:rPr>
       <w:rFonts w:ascii="Arial" w:hAnsi="Arial"/>
     </w:rPr>
   </w:style>
-  <w:style w:type="paragraph" w:styleId="Fuzeile">
+  <w:style w:type="paragraph" w:styleId="Footer">
     <w:name w:val="footer"/>
-    <w:basedOn w:val="Standard"/>
-    <w:link w:val="FuzeileZchn"/>
+    <w:basedOn w:val="Normal"/>
+    <w:link w:val="FooterChar"/>
     <w:uiPriority w:val="99"/>
     <w:unhideWhenUsed/>
     <w:rsid w:val="00703D0D"/>
@@ -2693,20 +2985,20 @@
       <w:spacing w:after="0" w:line="240" w:lineRule="auto"/>
     </w:pPr>
   </w:style>
-  <w:style w:type="character" w:customStyle="1" w:styleId="FuzeileZchn">
-    <w:name w:val="Fußzeile Zchn"/>
-    <w:basedOn w:val="Absatz-Standardschriftart"/>
-    <w:link w:val="Fuzeile"/>
+  <w:style w:type="character" w:customStyle="1" w:styleId="FooterChar">
+    <w:name w:val="Footer Char"/>
+    <w:basedOn w:val="DefaultParagraphFont"/>
+    <w:link w:val="Footer"/>
     <w:uiPriority w:val="99"/>
     <w:rsid w:val="00703D0D"/>
     <w:rPr>
       <w:rFonts w:ascii="Arial" w:hAnsi="Arial"/>
     </w:rPr>
   </w:style>
-  <w:style w:type="character" w:customStyle="1" w:styleId="berschrift1Zchn">
-    <w:name w:val="Überschrift 1 Zchn"/>
-    <w:basedOn w:val="Absatz-Standardschriftart"/>
-    <w:link w:val="berschrift1"/>
+  <w:style w:type="character" w:customStyle="1" w:styleId="Heading1Char">
+    <w:name w:val="Heading 1 Char"/>
+    <w:basedOn w:val="DefaultParagraphFont"/>
+    <w:link w:val="Heading1"/>
     <w:uiPriority w:val="9"/>
     <w:rsid w:val="009D65F8"/>
     <w:rPr>
@@ -2717,9 +3009,9 @@
       <w:lang w:eastAsia="de-CH"/>
     </w:rPr>
   </w:style>
-  <w:style w:type="paragraph" w:styleId="Listenabsatz">
+  <w:style w:type="paragraph" w:styleId="ListParagraph">
     <w:name w:val="List Paragraph"/>
-    <w:basedOn w:val="Standard"/>
+    <w:basedOn w:val="Normal"/>
     <w:uiPriority w:val="34"/>
     <w:qFormat/>
     <w:rsid w:val="00B13342"/>
@@ -3057,7 +3349,7 @@
 </file>
 
 <file path=customXml/itemProps1.xml><?xml version="1.0" encoding="utf-8"?>
-<ds:datastoreItem xmlns:ds="http://schemas.openxmlformats.org/officeDocument/2006/customXml" ds:itemID="{BF1CA41C-8BF8-4638-B5D4-37265FA6817E}">
+<ds:datastoreItem xmlns:ds="http://schemas.openxmlformats.org/officeDocument/2006/customXml" ds:itemID="{2EFF6005-8DC9-6047-968C-C0BA708462C1}">
   <ds:schemaRefs>
     <ds:schemaRef ds:uri="http://schemas.openxmlformats.org/officeDocument/2006/bibliography"/>
   </ds:schemaRefs>

</xml_diff>

<commit_message>
Letze Verbeserungen und PDF
</commit_message>
<xml_diff>
--- a/Disposition_T5.docx
+++ b/Disposition_T5.docx
@@ -15,7 +15,16 @@
           <w:b/>
           <w:sz w:val="28"/>
         </w:rPr>
-        <w:t>Disposition</w:t>
+        <w:t>Dispos</w:t>
+      </w:r>
+      <w:bookmarkStart w:id="0" w:name="_GoBack"/>
+      <w:bookmarkEnd w:id="0"/>
+      <w:r>
+        <w:rPr>
+          <w:b/>
+          <w:sz w:val="28"/>
+        </w:rPr>
+        <w:t>ition</w:t>
       </w:r>
     </w:p>
     <w:p>
@@ -76,7 +85,7 @@
     </w:p>
     <w:p>
       <w:pPr>
-        <w:pStyle w:val="ListParagraph"/>
+        <w:pStyle w:val="Listenabsatz"/>
         <w:numPr>
           <w:ilvl w:val="0"/>
           <w:numId w:val="5"/>
@@ -135,15 +144,7 @@
         <w:t>Anforderungen</w:t>
       </w:r>
       <w:r>
-        <w:t xml:space="preserve"> </w:t>
-      </w:r>
-      <w:proofErr w:type="spellStart"/>
-      <w:r>
-        <w:t>and</w:t>
-      </w:r>
-      <w:proofErr w:type="spellEnd"/>
-      <w:r>
-        <w:t xml:space="preserve"> die Arbeit </w:t>
+        <w:t xml:space="preserve"> and die Arbeit </w:t>
       </w:r>
       <w:r>
         <w:t>ergänzt</w:t>
@@ -157,7 +158,7 @@
     </w:p>
     <w:p>
       <w:pPr>
-        <w:pStyle w:val="ListParagraph"/>
+        <w:pStyle w:val="Listenabsatz"/>
         <w:spacing w:line="240" w:lineRule="auto"/>
         <w:ind w:left="360"/>
         <w:jc w:val="left"/>
@@ -165,7 +166,7 @@
     </w:p>
     <w:p>
       <w:pPr>
-        <w:pStyle w:val="ListParagraph"/>
+        <w:pStyle w:val="Listenabsatz"/>
         <w:numPr>
           <w:ilvl w:val="0"/>
           <w:numId w:val="5"/>
@@ -185,7 +186,7 @@
     </w:p>
     <w:p>
       <w:pPr>
-        <w:pStyle w:val="ListParagraph"/>
+        <w:pStyle w:val="Listenabsatz"/>
         <w:numPr>
           <w:ilvl w:val="1"/>
           <w:numId w:val="5"/>
@@ -211,7 +212,7 @@
     </w:p>
     <w:p>
       <w:pPr>
-        <w:pStyle w:val="ListParagraph"/>
+        <w:pStyle w:val="Listenabsatz"/>
         <w:spacing w:line="240" w:lineRule="auto"/>
         <w:ind w:left="792"/>
         <w:jc w:val="left"/>
@@ -228,7 +229,7 @@
     </w:p>
     <w:p>
       <w:pPr>
-        <w:pStyle w:val="ListParagraph"/>
+        <w:pStyle w:val="Listenabsatz"/>
         <w:numPr>
           <w:ilvl w:val="1"/>
           <w:numId w:val="5"/>
@@ -254,7 +255,7 @@
     </w:p>
     <w:p>
       <w:pPr>
-        <w:pStyle w:val="ListParagraph"/>
+        <w:pStyle w:val="Listenabsatz"/>
         <w:spacing w:line="240" w:lineRule="auto"/>
         <w:ind w:left="792"/>
         <w:jc w:val="left"/>
@@ -280,7 +281,7 @@
     </w:p>
     <w:p>
       <w:pPr>
-        <w:pStyle w:val="ListParagraph"/>
+        <w:pStyle w:val="Listenabsatz"/>
         <w:numPr>
           <w:ilvl w:val="1"/>
           <w:numId w:val="5"/>
@@ -318,7 +319,7 @@
     </w:p>
     <w:p>
       <w:pPr>
-        <w:pStyle w:val="ListParagraph"/>
+        <w:pStyle w:val="Listenabsatz"/>
         <w:spacing w:line="240" w:lineRule="auto"/>
         <w:ind w:left="792"/>
         <w:jc w:val="left"/>
@@ -329,7 +330,7 @@
     </w:p>
     <w:p>
       <w:pPr>
-        <w:pStyle w:val="ListParagraph"/>
+        <w:pStyle w:val="Listenabsatz"/>
         <w:numPr>
           <w:ilvl w:val="1"/>
           <w:numId w:val="5"/>
@@ -379,7 +380,7 @@
     </w:p>
     <w:p>
       <w:pPr>
-        <w:pStyle w:val="ListParagraph"/>
+        <w:pStyle w:val="Listenabsatz"/>
         <w:spacing w:line="240" w:lineRule="auto"/>
         <w:ind w:left="792"/>
         <w:jc w:val="left"/>
@@ -402,7 +403,7 @@
     </w:p>
     <w:p>
       <w:pPr>
-        <w:pStyle w:val="ListParagraph"/>
+        <w:pStyle w:val="Listenabsatz"/>
         <w:numPr>
           <w:ilvl w:val="1"/>
           <w:numId w:val="5"/>
@@ -440,7 +441,7 @@
     </w:p>
     <w:p>
       <w:pPr>
-        <w:pStyle w:val="ListParagraph"/>
+        <w:pStyle w:val="Listenabsatz"/>
         <w:spacing w:line="240" w:lineRule="auto"/>
         <w:ind w:left="792"/>
         <w:jc w:val="left"/>
@@ -463,7 +464,7 @@
     </w:p>
     <w:p>
       <w:pPr>
-        <w:pStyle w:val="ListParagraph"/>
+        <w:pStyle w:val="Listenabsatz"/>
         <w:numPr>
           <w:ilvl w:val="1"/>
           <w:numId w:val="5"/>
@@ -483,7 +484,7 @@
     </w:p>
     <w:p>
       <w:pPr>
-        <w:pStyle w:val="ListParagraph"/>
+        <w:pStyle w:val="Listenabsatz"/>
         <w:spacing w:line="240" w:lineRule="auto"/>
         <w:ind w:left="360"/>
         <w:jc w:val="left"/>
@@ -491,7 +492,7 @@
     </w:p>
     <w:p>
       <w:pPr>
-        <w:pStyle w:val="ListParagraph"/>
+        <w:pStyle w:val="Listenabsatz"/>
         <w:numPr>
           <w:ilvl w:val="0"/>
           <w:numId w:val="5"/>
@@ -511,7 +512,7 @@
     </w:p>
     <w:p>
       <w:pPr>
-        <w:pStyle w:val="ListParagraph"/>
+        <w:pStyle w:val="Listenabsatz"/>
         <w:numPr>
           <w:ilvl w:val="1"/>
           <w:numId w:val="5"/>
@@ -537,7 +538,7 @@
     </w:p>
     <w:p>
       <w:pPr>
-        <w:pStyle w:val="ListParagraph"/>
+        <w:pStyle w:val="Listenabsatz"/>
         <w:spacing w:line="240" w:lineRule="auto"/>
         <w:ind w:left="792"/>
         <w:jc w:val="left"/>
@@ -552,53 +553,45 @@
         <w:t xml:space="preserve"> </w:t>
       </w:r>
       <w:r>
-        <w:t>(</w:t>
+        <w:t xml:space="preserve">(JavaFX und </w:t>
       </w:r>
       <w:proofErr w:type="spellStart"/>
       <w:r>
-        <w:t>JavaFX</w:t>
+        <w:t>JFoenix</w:t>
       </w:r>
       <w:proofErr w:type="spellEnd"/>
       <w:r>
-        <w:t xml:space="preserve"> und </w:t>
+        <w:t xml:space="preserve">) werden grob behandelt. </w:t>
+      </w:r>
+      <w:r>
+        <w:t xml:space="preserve">Gründe für die Benutzung des </w:t>
       </w:r>
       <w:proofErr w:type="spellStart"/>
       <w:r>
-        <w:t>JFoenix</w:t>
+        <w:t>Gradle</w:t>
       </w:r>
       <w:proofErr w:type="spellEnd"/>
       <w:r>
-        <w:t xml:space="preserve">) werden grob behandelt. </w:t>
-      </w:r>
-      <w:r>
-        <w:t xml:space="preserve">Gründe für die Benutzung des </w:t>
+        <w:t>-</w:t>
       </w:r>
       <w:proofErr w:type="spellStart"/>
       <w:r>
-        <w:t>Gradle</w:t>
+        <w:t>B</w:t>
+      </w:r>
+      <w:r>
+        <w:t>u</w:t>
+      </w:r>
+      <w:r>
+        <w:t>ild</w:t>
       </w:r>
       <w:proofErr w:type="spellEnd"/>
       <w:r>
-        <w:t>-</w:t>
-      </w:r>
-      <w:proofErr w:type="spellStart"/>
-      <w:r>
-        <w:t>B</w:t>
-      </w:r>
-      <w:r>
-        <w:t>u</w:t>
-      </w:r>
-      <w:r>
-        <w:t>ild</w:t>
-      </w:r>
-      <w:proofErr w:type="spellEnd"/>
-      <w:r>
         <w:t>-Tools werden genannt.</w:t>
       </w:r>
     </w:p>
     <w:p>
       <w:pPr>
-        <w:pStyle w:val="ListParagraph"/>
+        <w:pStyle w:val="Listenabsatz"/>
         <w:numPr>
           <w:ilvl w:val="1"/>
           <w:numId w:val="5"/>
@@ -618,7 +611,7 @@
     </w:p>
     <w:p>
       <w:pPr>
-        <w:pStyle w:val="ListParagraph"/>
+        <w:pStyle w:val="Listenabsatz"/>
         <w:numPr>
           <w:ilvl w:val="2"/>
           <w:numId w:val="5"/>
@@ -644,7 +637,7 @@
     </w:p>
     <w:p>
       <w:pPr>
-        <w:pStyle w:val="ListParagraph"/>
+        <w:pStyle w:val="Listenabsatz"/>
         <w:spacing w:line="240" w:lineRule="auto"/>
         <w:ind w:left="1418"/>
         <w:jc w:val="left"/>
@@ -655,7 +648,7 @@
     </w:p>
     <w:p>
       <w:pPr>
-        <w:pStyle w:val="ListParagraph"/>
+        <w:pStyle w:val="Listenabsatz"/>
         <w:numPr>
           <w:ilvl w:val="1"/>
           <w:numId w:val="5"/>
@@ -675,7 +668,7 @@
     </w:p>
     <w:p>
       <w:pPr>
-        <w:pStyle w:val="ListParagraph"/>
+        <w:pStyle w:val="Listenabsatz"/>
         <w:numPr>
           <w:ilvl w:val="2"/>
           <w:numId w:val="5"/>
@@ -708,21 +701,13 @@
         <w:t xml:space="preserve"> </w:t>
       </w:r>
       <w:r>
-        <w:t xml:space="preserve">den Progress, der beim </w:t>
-      </w:r>
-      <w:proofErr w:type="spellStart"/>
-      <w:r>
-        <w:t>Au</w:t>
+        <w:t>den Progress, der beim Au</w:t>
       </w:r>
       <w:r>
         <w:t>fstart</w:t>
       </w:r>
       <w:r>
-        <w:t>en</w:t>
-      </w:r>
-      <w:proofErr w:type="spellEnd"/>
-      <w:r>
-        <w:t xml:space="preserve"> des Programmes abläuft</w:t>
+        <w:t>en des Programmes abläuft</w:t>
       </w:r>
       <w:r>
         <w:t>.</w:t>
@@ -730,7 +715,7 @@
     </w:p>
     <w:p>
       <w:pPr>
-        <w:pStyle w:val="ListParagraph"/>
+        <w:pStyle w:val="Listenabsatz"/>
         <w:numPr>
           <w:ilvl w:val="2"/>
           <w:numId w:val="5"/>
@@ -758,7 +743,7 @@
     </w:p>
     <w:p>
       <w:pPr>
-        <w:pStyle w:val="ListParagraph"/>
+        <w:pStyle w:val="Listenabsatz"/>
         <w:numPr>
           <w:ilvl w:val="2"/>
           <w:numId w:val="5"/>
@@ -789,7 +774,7 @@
     </w:p>
     <w:p>
       <w:pPr>
-        <w:pStyle w:val="ListParagraph"/>
+        <w:pStyle w:val="Listenabsatz"/>
         <w:numPr>
           <w:ilvl w:val="2"/>
           <w:numId w:val="5"/>
@@ -833,7 +818,7 @@
     </w:p>
     <w:p>
       <w:pPr>
-        <w:pStyle w:val="ListParagraph"/>
+        <w:pStyle w:val="Listenabsatz"/>
         <w:numPr>
           <w:ilvl w:val="1"/>
           <w:numId w:val="5"/>
@@ -853,7 +838,7 @@
     </w:p>
     <w:p>
       <w:pPr>
-        <w:pStyle w:val="ListParagraph"/>
+        <w:pStyle w:val="Listenabsatz"/>
         <w:numPr>
           <w:ilvl w:val="2"/>
           <w:numId w:val="5"/>
@@ -888,7 +873,7 @@
     </w:p>
     <w:p>
       <w:pPr>
-        <w:pStyle w:val="ListParagraph"/>
+        <w:pStyle w:val="Listenabsatz"/>
         <w:spacing w:line="240" w:lineRule="auto"/>
         <w:ind w:left="792"/>
         <w:jc w:val="left"/>
@@ -896,7 +881,7 @@
     </w:p>
     <w:p>
       <w:pPr>
-        <w:pStyle w:val="ListParagraph"/>
+        <w:pStyle w:val="Listenabsatz"/>
         <w:numPr>
           <w:ilvl w:val="0"/>
           <w:numId w:val="5"/>
@@ -916,7 +901,7 @@
     </w:p>
     <w:p>
       <w:pPr>
-        <w:pStyle w:val="ListParagraph"/>
+        <w:pStyle w:val="Listenabsatz"/>
         <w:numPr>
           <w:ilvl w:val="1"/>
           <w:numId w:val="5"/>
@@ -957,7 +942,7 @@
     </w:p>
     <w:p>
       <w:pPr>
-        <w:pStyle w:val="ListParagraph"/>
+        <w:pStyle w:val="Listenabsatz"/>
         <w:numPr>
           <w:ilvl w:val="1"/>
           <w:numId w:val="5"/>
@@ -992,7 +977,7 @@
     </w:p>
     <w:p>
       <w:pPr>
-        <w:pStyle w:val="ListParagraph"/>
+        <w:pStyle w:val="Listenabsatz"/>
         <w:numPr>
           <w:ilvl w:val="1"/>
           <w:numId w:val="5"/>
@@ -1027,7 +1012,7 @@
     </w:p>
     <w:p>
       <w:pPr>
-        <w:pStyle w:val="ListParagraph"/>
+        <w:pStyle w:val="Listenabsatz"/>
         <w:numPr>
           <w:ilvl w:val="1"/>
           <w:numId w:val="5"/>
@@ -1084,7 +1069,7 @@
     </w:p>
     <w:p>
       <w:pPr>
-        <w:pStyle w:val="ListParagraph"/>
+        <w:pStyle w:val="Listenabsatz"/>
         <w:spacing w:line="240" w:lineRule="auto"/>
         <w:ind w:left="360"/>
         <w:jc w:val="left"/>
@@ -1092,7 +1077,7 @@
     </w:p>
     <w:p>
       <w:pPr>
-        <w:pStyle w:val="ListParagraph"/>
+        <w:pStyle w:val="Listenabsatz"/>
         <w:numPr>
           <w:ilvl w:val="0"/>
           <w:numId w:val="5"/>
@@ -1112,7 +1097,7 @@
     </w:p>
     <w:p>
       <w:pPr>
-        <w:pStyle w:val="ListParagraph"/>
+        <w:pStyle w:val="Listenabsatz"/>
         <w:numPr>
           <w:ilvl w:val="1"/>
           <w:numId w:val="5"/>
@@ -1137,7 +1122,7 @@
     </w:p>
     <w:p>
       <w:pPr>
-        <w:pStyle w:val="ListParagraph"/>
+        <w:pStyle w:val="Listenabsatz"/>
         <w:numPr>
           <w:ilvl w:val="1"/>
           <w:numId w:val="5"/>
@@ -1156,7 +1141,7 @@
     </w:p>
     <w:p>
       <w:pPr>
-        <w:pStyle w:val="ListParagraph"/>
+        <w:pStyle w:val="Listenabsatz"/>
         <w:numPr>
           <w:ilvl w:val="2"/>
           <w:numId w:val="5"/>
@@ -1177,7 +1162,7 @@
     </w:p>
     <w:p>
       <w:pPr>
-        <w:pStyle w:val="ListParagraph"/>
+        <w:pStyle w:val="Listenabsatz"/>
         <w:numPr>
           <w:ilvl w:val="2"/>
           <w:numId w:val="5"/>
@@ -1204,7 +1189,7 @@
     </w:p>
     <w:p>
       <w:pPr>
-        <w:pStyle w:val="ListParagraph"/>
+        <w:pStyle w:val="Listenabsatz"/>
         <w:spacing w:line="240" w:lineRule="auto"/>
         <w:ind w:left="360"/>
         <w:jc w:val="left"/>
@@ -1212,7 +1197,7 @@
     </w:p>
     <w:p>
       <w:pPr>
-        <w:pStyle w:val="ListParagraph"/>
+        <w:pStyle w:val="Listenabsatz"/>
         <w:numPr>
           <w:ilvl w:val="0"/>
           <w:numId w:val="5"/>
@@ -1317,8 +1302,6 @@
       <w:r>
         <w:t>-</w:t>
       </w:r>
-      <w:bookmarkStart w:id="0" w:name="_GoBack"/>
-      <w:bookmarkEnd w:id="0"/>
       <w:r>
         <w:t>Skripte</w:t>
       </w:r>
@@ -1327,7 +1310,7 @@
       <w:headerReference w:type="default" r:id="rId8"/>
       <w:footerReference w:type="default" r:id="rId9"/>
       <w:pgSz w:w="11906" w:h="16838"/>
-      <w:pgMar w:top="1440" w:right="1440" w:bottom="1440" w:left="1440" w:header="708" w:footer="708" w:gutter="0"/>
+      <w:pgMar w:top="1560" w:right="1440" w:bottom="1440" w:left="1440" w:header="708" w:footer="708" w:gutter="0"/>
       <w:cols w:space="708"/>
       <w:docGrid w:linePitch="360"/>
     </w:sectPr>
@@ -1364,7 +1347,7 @@
 <w:ftr xmlns:wpc="http://schemas.microsoft.com/office/word/2010/wordprocessingCanvas" xmlns:cx="http://schemas.microsoft.com/office/drawing/2014/chartex" xmlns:cx1="http://schemas.microsoft.com/office/drawing/2015/9/8/chartex" xmlns:cx2="http://schemas.microsoft.com/office/drawing/2015/10/21/chartex" xmlns:cx3="http://schemas.microsoft.com/office/drawing/2016/5/9/chartex" xmlns:cx4="http://schemas.microsoft.com/office/drawing/2016/5/10/chartex" xmlns:cx5="http://schemas.microsoft.com/office/drawing/2016/5/11/chartex" xmlns:cx6="http://schemas.microsoft.com/office/drawing/2016/5/12/chartex" xmlns:cx7="http://schemas.microsoft.com/office/drawing/2016/5/13/chartex" xmlns:cx8="http://schemas.microsoft.com/office/drawing/2016/5/14/chartex" xmlns:mc="http://schemas.openxmlformats.org/markup-compatibility/2006" xmlns:aink="http://schemas.microsoft.com/office/drawing/2016/ink" xmlns:am3d="http://schemas.microsoft.com/office/drawing/2017/model3d" xmlns:o="urn:schemas-microsoft-com:office:office" xmlns:r="http://schemas.openxmlformats.org/officeDocument/2006/relationships" xmlns:m="http://schemas.openxmlformats.org/officeDocument/2006/math" xmlns:v="urn:schemas-microsoft-com:vml" xmlns:wp14="http://schemas.microsoft.com/office/word/2010/wordprocessingDrawing" xmlns:wp="http://schemas.openxmlformats.org/drawingml/2006/wordprocessingDrawing" xmlns:w10="urn:schemas-microsoft-com:office:word" xmlns:w="http://schemas.openxmlformats.org/wordprocessingml/2006/main" xmlns:w14="http://schemas.microsoft.com/office/word/2010/wordml" xmlns:w15="http://schemas.microsoft.com/office/word/2012/wordml" xmlns:w16cid="http://schemas.microsoft.com/office/word/2016/wordml/cid" xmlns:w16se="http://schemas.microsoft.com/office/word/2015/wordml/symex" xmlns:wpg="http://schemas.microsoft.com/office/word/2010/wordprocessingGroup" xmlns:wpi="http://schemas.microsoft.com/office/word/2010/wordprocessingInk" xmlns:wne="http://schemas.microsoft.com/office/word/2006/wordml" xmlns:wps="http://schemas.microsoft.com/office/word/2010/wordprocessingShape" mc:Ignorable="w14 w15 w16se w16cid wp14">
   <w:p>
     <w:pPr>
-      <w:pStyle w:val="Footer"/>
+      <w:pStyle w:val="Fuzeile"/>
       <w:rPr>
         <w:sz w:val="18"/>
       </w:rPr>
@@ -1441,7 +1424,7 @@
 <w:hdr xmlns:wpc="http://schemas.microsoft.com/office/word/2010/wordprocessingCanvas" xmlns:cx="http://schemas.microsoft.com/office/drawing/2014/chartex" xmlns:cx1="http://schemas.microsoft.com/office/drawing/2015/9/8/chartex" xmlns:cx2="http://schemas.microsoft.com/office/drawing/2015/10/21/chartex" xmlns:cx3="http://schemas.microsoft.com/office/drawing/2016/5/9/chartex" xmlns:cx4="http://schemas.microsoft.com/office/drawing/2016/5/10/chartex" xmlns:cx5="http://schemas.microsoft.com/office/drawing/2016/5/11/chartex" xmlns:cx6="http://schemas.microsoft.com/office/drawing/2016/5/12/chartex" xmlns:cx7="http://schemas.microsoft.com/office/drawing/2016/5/13/chartex" xmlns:cx8="http://schemas.microsoft.com/office/drawing/2016/5/14/chartex" xmlns:mc="http://schemas.openxmlformats.org/markup-compatibility/2006" xmlns:aink="http://schemas.microsoft.com/office/drawing/2016/ink" xmlns:am3d="http://schemas.microsoft.com/office/drawing/2017/model3d" xmlns:o="urn:schemas-microsoft-com:office:office" xmlns:r="http://schemas.openxmlformats.org/officeDocument/2006/relationships" xmlns:m="http://schemas.openxmlformats.org/officeDocument/2006/math" xmlns:v="urn:schemas-microsoft-com:vml" xmlns:wp14="http://schemas.microsoft.com/office/word/2010/wordprocessingDrawing" xmlns:wp="http://schemas.openxmlformats.org/drawingml/2006/wordprocessingDrawing" xmlns:w10="urn:schemas-microsoft-com:office:word" xmlns:w="http://schemas.openxmlformats.org/wordprocessingml/2006/main" xmlns:w14="http://schemas.microsoft.com/office/word/2010/wordml" xmlns:w15="http://schemas.microsoft.com/office/word/2012/wordml" xmlns:w16cid="http://schemas.microsoft.com/office/word/2016/wordml/cid" xmlns:w16se="http://schemas.microsoft.com/office/word/2015/wordml/symex" xmlns:wpg="http://schemas.microsoft.com/office/word/2010/wordprocessingGroup" xmlns:wpi="http://schemas.microsoft.com/office/word/2010/wordprocessingInk" xmlns:wne="http://schemas.microsoft.com/office/word/2006/wordml" xmlns:wps="http://schemas.microsoft.com/office/word/2010/wordprocessingShape" mc:Ignorable="w14 w15 w16se w16cid wp14">
   <w:p>
     <w:pPr>
-      <w:pStyle w:val="Header"/>
+      <w:pStyle w:val="Kopfzeile"/>
       <w:rPr>
         <w:sz w:val="18"/>
       </w:rPr>
@@ -1476,7 +1459,7 @@
               <wp:lineTo x="0" y="0"/>
             </wp:wrapPolygon>
           </wp:wrapTight>
-          <wp:docPr id="22" name="Grafik 22" descr="U:\_FHNW\Vorlagen\Verschiedene Hochschulen RICHTIG\Bilder\HT.png"/>
+          <wp:docPr id="1" name="Grafik 1" descr="U:\_FHNW\Vorlagen\Verschiedene Hochschulen RICHTIG\Bilder\HT.png"/>
           <wp:cNvGraphicFramePr>
             <a:graphicFrameLocks xmlns:a="http://schemas.openxmlformats.org/drawingml/2006/main"/>
           </wp:cNvGraphicFramePr>
@@ -1745,7 +1728,7 @@
     <w:lvl w:ilvl="1">
       <w:start w:val="1"/>
       <w:numFmt w:val="decimal"/>
-      <w:pStyle w:val="Heading2"/>
+      <w:pStyle w:val="berschrift2"/>
       <w:lvlText w:val="%2."/>
       <w:lvlJc w:val="left"/>
       <w:pPr>
@@ -2308,7 +2291,7 @@
       </w:pPr>
     </w:pPrDefault>
   </w:docDefaults>
-  <w:latentStyles w:defLockedState="0" w:defUIPriority="99" w:defSemiHidden="0" w:defUnhideWhenUsed="0" w:defQFormat="0" w:count="375">
+  <w:latentStyles w:defLockedState="0" w:defUIPriority="99" w:defSemiHidden="0" w:defUnhideWhenUsed="0" w:defQFormat="0" w:count="376">
     <w:lsdException w:name="Normal" w:uiPriority="0" w:qFormat="1"/>
     <w:lsdException w:name="heading 1" w:uiPriority="9" w:qFormat="1"/>
     <w:lsdException w:name="heading 2" w:semiHidden="1" w:uiPriority="9" w:unhideWhenUsed="1" w:qFormat="1"/>
@@ -2414,7 +2397,6 @@
     <w:lsdException w:name="HTML Sample" w:semiHidden="1" w:unhideWhenUsed="1"/>
     <w:lsdException w:name="HTML Typewriter" w:semiHidden="1" w:unhideWhenUsed="1"/>
     <w:lsdException w:name="HTML Variable" w:semiHidden="1" w:unhideWhenUsed="1"/>
-    <w:lsdException w:name="Normal Table" w:semiHidden="1" w:unhideWhenUsed="1"/>
     <w:lsdException w:name="annotation subject" w:semiHidden="1" w:unhideWhenUsed="1"/>
     <w:lsdException w:name="No List" w:semiHidden="1" w:unhideWhenUsed="1"/>
     <w:lsdException w:name="Outline List 1" w:semiHidden="1" w:unhideWhenUsed="1"/>
@@ -2461,10 +2443,8 @@
     <w:lsdException w:name="Table Subtle 2" w:semiHidden="1" w:unhideWhenUsed="1"/>
     <w:lsdException w:name="Table Web 1" w:semiHidden="1" w:unhideWhenUsed="1"/>
     <w:lsdException w:name="Table Web 2" w:semiHidden="1" w:unhideWhenUsed="1"/>
-    <w:lsdException w:name="Table Web 3" w:semiHidden="1" w:unhideWhenUsed="1"/>
     <w:lsdException w:name="Balloon Text" w:semiHidden="1" w:unhideWhenUsed="1"/>
     <w:lsdException w:name="Table Grid" w:uiPriority="39"/>
-    <w:lsdException w:name="Table Theme" w:semiHidden="1" w:unhideWhenUsed="1"/>
     <w:lsdException w:name="Placeholder Text" w:semiHidden="1"/>
     <w:lsdException w:name="No Spacing" w:uiPriority="1" w:qFormat="1"/>
     <w:lsdException w:name="Light Shading" w:uiPriority="60"/>
@@ -2684,8 +2664,9 @@
     <w:lsdException w:name="Smart Hyperlink" w:semiHidden="1" w:unhideWhenUsed="1"/>
     <w:lsdException w:name="Hashtag" w:semiHidden="1" w:unhideWhenUsed="1"/>
     <w:lsdException w:name="Unresolved Mention" w:semiHidden="1" w:unhideWhenUsed="1"/>
+    <w:lsdException w:name="Smart Link" w:semiHidden="1" w:unhideWhenUsed="1"/>
   </w:latentStyles>
-  <w:style w:type="paragraph" w:default="1" w:styleId="Normal">
+  <w:style w:type="paragraph" w:default="1" w:styleId="Standard">
     <w:name w:val="Normal"/>
     <w:qFormat/>
     <w:rsid w:val="004A3690"/>
@@ -2697,11 +2678,11 @@
       <w:rFonts w:ascii="Arial" w:hAnsi="Arial"/>
     </w:rPr>
   </w:style>
-  <w:style w:type="paragraph" w:styleId="Heading1">
+  <w:style w:type="paragraph" w:styleId="berschrift1">
     <w:name w:val="heading 1"/>
-    <w:basedOn w:val="Normal"/>
-    <w:next w:val="Normal"/>
-    <w:link w:val="Heading1Char"/>
+    <w:basedOn w:val="Standard"/>
+    <w:next w:val="Standard"/>
+    <w:link w:val="berschrift1Zchn"/>
     <w:uiPriority w:val="9"/>
     <w:qFormat/>
     <w:rsid w:val="009D65F8"/>
@@ -2721,11 +2702,11 @@
       <w:lang w:eastAsia="de-CH"/>
     </w:rPr>
   </w:style>
-  <w:style w:type="paragraph" w:styleId="Heading2">
+  <w:style w:type="paragraph" w:styleId="berschrift2">
     <w:name w:val="heading 2"/>
-    <w:basedOn w:val="Normal"/>
-    <w:next w:val="Normal"/>
-    <w:link w:val="Heading2Char"/>
+    <w:basedOn w:val="Standard"/>
+    <w:next w:val="Standard"/>
+    <w:link w:val="berschrift2Zchn"/>
     <w:uiPriority w:val="9"/>
     <w:unhideWhenUsed/>
     <w:qFormat/>
@@ -2748,11 +2729,11 @@
       <w:szCs w:val="26"/>
     </w:rPr>
   </w:style>
-  <w:style w:type="paragraph" w:styleId="Heading3">
+  <w:style w:type="paragraph" w:styleId="berschrift3">
     <w:name w:val="heading 3"/>
-    <w:basedOn w:val="Normal"/>
-    <w:next w:val="Normal"/>
-    <w:link w:val="Heading3Char"/>
+    <w:basedOn w:val="Standard"/>
+    <w:next w:val="Standard"/>
+    <w:link w:val="berschrift3Zchn"/>
     <w:uiPriority w:val="9"/>
     <w:semiHidden/>
     <w:unhideWhenUsed/>
@@ -2771,13 +2752,13 @@
       <w:szCs w:val="24"/>
     </w:rPr>
   </w:style>
-  <w:style w:type="character" w:default="1" w:styleId="DefaultParagraphFont">
+  <w:style w:type="character" w:default="1" w:styleId="Absatz-Standardschriftart">
     <w:name w:val="Default Paragraph Font"/>
     <w:uiPriority w:val="1"/>
     <w:semiHidden/>
     <w:unhideWhenUsed/>
   </w:style>
-  <w:style w:type="table" w:default="1" w:styleId="TableNormal">
+  <w:style w:type="table" w:default="1" w:styleId="NormaleTabelle">
     <w:name w:val="Normal Table"/>
     <w:uiPriority w:val="99"/>
     <w:semiHidden/>
@@ -2792,7 +2773,7 @@
       </w:tblCellMar>
     </w:tblPr>
   </w:style>
-  <w:style w:type="numbering" w:default="1" w:styleId="NoList">
+  <w:style w:type="numbering" w:default="1" w:styleId="KeineListe">
     <w:name w:val="No List"/>
     <w:uiPriority w:val="99"/>
     <w:semiHidden/>
@@ -2800,7 +2781,7 @@
   </w:style>
   <w:style w:type="paragraph" w:customStyle="1" w:styleId="Formatvorlage1">
     <w:name w:val="Formatvorlage1"/>
-    <w:basedOn w:val="Title"/>
+    <w:basedOn w:val="Titel"/>
     <w:link w:val="Formatvorlage1Zchn"/>
     <w:qFormat/>
     <w:rsid w:val="00940FF3"/>
@@ -2810,7 +2791,7 @@
   </w:style>
   <w:style w:type="character" w:customStyle="1" w:styleId="Formatvorlage1Zchn">
     <w:name w:val="Formatvorlage1 Zchn"/>
-    <w:basedOn w:val="TitleChar"/>
+    <w:basedOn w:val="TitelZchn"/>
     <w:link w:val="Formatvorlage1"/>
     <w:rsid w:val="00940FF3"/>
     <w:rPr>
@@ -2822,11 +2803,11 @@
       <w:lang w:val="de-CH"/>
     </w:rPr>
   </w:style>
-  <w:style w:type="paragraph" w:styleId="Title">
+  <w:style w:type="paragraph" w:styleId="Titel">
     <w:name w:val="Title"/>
-    <w:basedOn w:val="Normal"/>
-    <w:next w:val="Normal"/>
-    <w:link w:val="TitleChar"/>
+    <w:basedOn w:val="Standard"/>
+    <w:next w:val="Standard"/>
+    <w:link w:val="TitelZchn"/>
     <w:uiPriority w:val="10"/>
     <w:qFormat/>
     <w:rsid w:val="00940FF3"/>
@@ -2842,10 +2823,10 @@
       <w:szCs w:val="56"/>
     </w:rPr>
   </w:style>
-  <w:style w:type="character" w:customStyle="1" w:styleId="TitleChar">
-    <w:name w:val="Title Char"/>
-    <w:basedOn w:val="DefaultParagraphFont"/>
-    <w:link w:val="Title"/>
+  <w:style w:type="character" w:customStyle="1" w:styleId="TitelZchn">
+    <w:name w:val="Titel Zchn"/>
+    <w:basedOn w:val="Absatz-Standardschriftart"/>
+    <w:link w:val="Titel"/>
     <w:uiPriority w:val="10"/>
     <w:rsid w:val="00940FF3"/>
     <w:rPr>
@@ -2856,9 +2837,9 @@
       <w:szCs w:val="56"/>
     </w:rPr>
   </w:style>
-  <w:style w:type="paragraph" w:customStyle="1" w:styleId="standard">
+  <w:style w:type="paragraph" w:customStyle="1" w:styleId="standard0">
     <w:name w:val="standard"/>
-    <w:basedOn w:val="Title"/>
+    <w:basedOn w:val="Titel"/>
     <w:link w:val="standardZchn"/>
     <w:qFormat/>
     <w:rsid w:val="00940FF3"/>
@@ -2868,8 +2849,8 @@
   </w:style>
   <w:style w:type="character" w:customStyle="1" w:styleId="standardZchn">
     <w:name w:val="standard Zchn"/>
-    <w:basedOn w:val="TitleChar"/>
-    <w:link w:val="standard"/>
+    <w:basedOn w:val="TitelZchn"/>
+    <w:link w:val="standard0"/>
     <w:rsid w:val="00940FF3"/>
     <w:rPr>
       <w:rFonts w:ascii="Arial" w:eastAsiaTheme="majorEastAsia" w:hAnsi="Arial" w:cstheme="majorBidi"/>
@@ -2879,10 +2860,10 @@
       <w:szCs w:val="56"/>
     </w:rPr>
   </w:style>
-  <w:style w:type="character" w:customStyle="1" w:styleId="Heading3Char">
-    <w:name w:val="Heading 3 Char"/>
-    <w:basedOn w:val="DefaultParagraphFont"/>
-    <w:link w:val="Heading3"/>
+  <w:style w:type="character" w:customStyle="1" w:styleId="berschrift3Zchn">
+    <w:name w:val="Überschrift 3 Zchn"/>
+    <w:basedOn w:val="Absatz-Standardschriftart"/>
+    <w:link w:val="berschrift3"/>
     <w:uiPriority w:val="9"/>
     <w:semiHidden/>
     <w:rsid w:val="00940FF3"/>
@@ -2892,10 +2873,10 @@
       <w:szCs w:val="24"/>
     </w:rPr>
   </w:style>
-  <w:style w:type="paragraph" w:styleId="TOC2">
+  <w:style w:type="paragraph" w:styleId="Verzeichnis2">
     <w:name w:val="toc 2"/>
-    <w:basedOn w:val="Normal"/>
-    <w:next w:val="Normal"/>
+    <w:basedOn w:val="Standard"/>
+    <w:next w:val="Standard"/>
     <w:autoRedefine/>
     <w:uiPriority w:val="39"/>
     <w:unhideWhenUsed/>
@@ -2925,10 +2906,10 @@
       </w:numPr>
     </w:pPr>
   </w:style>
-  <w:style w:type="character" w:customStyle="1" w:styleId="Heading2Char">
-    <w:name w:val="Heading 2 Char"/>
-    <w:basedOn w:val="DefaultParagraphFont"/>
-    <w:link w:val="Heading2"/>
+  <w:style w:type="character" w:customStyle="1" w:styleId="berschrift2Zchn">
+    <w:name w:val="Überschrift 2 Zchn"/>
+    <w:basedOn w:val="Absatz-Standardschriftart"/>
+    <w:link w:val="berschrift2"/>
     <w:uiPriority w:val="9"/>
     <w:rsid w:val="002802DD"/>
     <w:rPr>
@@ -2937,18 +2918,18 @@
       <w:szCs w:val="26"/>
     </w:rPr>
   </w:style>
-  <w:style w:type="paragraph" w:styleId="Bibliography">
+  <w:style w:type="paragraph" w:styleId="Literaturverzeichnis">
     <w:name w:val="Bibliography"/>
-    <w:basedOn w:val="Normal"/>
-    <w:next w:val="Normal"/>
+    <w:basedOn w:val="Standard"/>
+    <w:next w:val="Standard"/>
     <w:uiPriority w:val="37"/>
     <w:unhideWhenUsed/>
     <w:rsid w:val="002C305E"/>
   </w:style>
-  <w:style w:type="paragraph" w:styleId="Header">
+  <w:style w:type="paragraph" w:styleId="Kopfzeile">
     <w:name w:val="header"/>
-    <w:basedOn w:val="Normal"/>
-    <w:link w:val="HeaderChar"/>
+    <w:basedOn w:val="Standard"/>
+    <w:link w:val="KopfzeileZchn"/>
     <w:uiPriority w:val="99"/>
     <w:unhideWhenUsed/>
     <w:rsid w:val="00703D0D"/>
@@ -2960,20 +2941,20 @@
       <w:spacing w:after="0" w:line="240" w:lineRule="auto"/>
     </w:pPr>
   </w:style>
-  <w:style w:type="character" w:customStyle="1" w:styleId="HeaderChar">
-    <w:name w:val="Header Char"/>
-    <w:basedOn w:val="DefaultParagraphFont"/>
-    <w:link w:val="Header"/>
+  <w:style w:type="character" w:customStyle="1" w:styleId="KopfzeileZchn">
+    <w:name w:val="Kopfzeile Zchn"/>
+    <w:basedOn w:val="Absatz-Standardschriftart"/>
+    <w:link w:val="Kopfzeile"/>
     <w:uiPriority w:val="99"/>
     <w:rsid w:val="00703D0D"/>
     <w:rPr>
       <w:rFonts w:ascii="Arial" w:hAnsi="Arial"/>
     </w:rPr>
   </w:style>
-  <w:style w:type="paragraph" w:styleId="Footer">
+  <w:style w:type="paragraph" w:styleId="Fuzeile">
     <w:name w:val="footer"/>
-    <w:basedOn w:val="Normal"/>
-    <w:link w:val="FooterChar"/>
+    <w:basedOn w:val="Standard"/>
+    <w:link w:val="FuzeileZchn"/>
     <w:uiPriority w:val="99"/>
     <w:unhideWhenUsed/>
     <w:rsid w:val="00703D0D"/>
@@ -2985,20 +2966,20 @@
       <w:spacing w:after="0" w:line="240" w:lineRule="auto"/>
     </w:pPr>
   </w:style>
-  <w:style w:type="character" w:customStyle="1" w:styleId="FooterChar">
-    <w:name w:val="Footer Char"/>
-    <w:basedOn w:val="DefaultParagraphFont"/>
-    <w:link w:val="Footer"/>
+  <w:style w:type="character" w:customStyle="1" w:styleId="FuzeileZchn">
+    <w:name w:val="Fußzeile Zchn"/>
+    <w:basedOn w:val="Absatz-Standardschriftart"/>
+    <w:link w:val="Fuzeile"/>
     <w:uiPriority w:val="99"/>
     <w:rsid w:val="00703D0D"/>
     <w:rPr>
       <w:rFonts w:ascii="Arial" w:hAnsi="Arial"/>
     </w:rPr>
   </w:style>
-  <w:style w:type="character" w:customStyle="1" w:styleId="Heading1Char">
-    <w:name w:val="Heading 1 Char"/>
-    <w:basedOn w:val="DefaultParagraphFont"/>
-    <w:link w:val="Heading1"/>
+  <w:style w:type="character" w:customStyle="1" w:styleId="berschrift1Zchn">
+    <w:name w:val="Überschrift 1 Zchn"/>
+    <w:basedOn w:val="Absatz-Standardschriftart"/>
+    <w:link w:val="berschrift1"/>
     <w:uiPriority w:val="9"/>
     <w:rsid w:val="009D65F8"/>
     <w:rPr>
@@ -3009,9 +2990,9 @@
       <w:lang w:eastAsia="de-CH"/>
     </w:rPr>
   </w:style>
-  <w:style w:type="paragraph" w:styleId="ListParagraph">
+  <w:style w:type="paragraph" w:styleId="Listenabsatz">
     <w:name w:val="List Paragraph"/>
-    <w:basedOn w:val="Normal"/>
+    <w:basedOn w:val="Standard"/>
     <w:uiPriority w:val="34"/>
     <w:qFormat/>
     <w:rsid w:val="00B13342"/>
@@ -3349,7 +3330,7 @@
 </file>
 
 <file path=customXml/itemProps1.xml><?xml version="1.0" encoding="utf-8"?>
-<ds:datastoreItem xmlns:ds="http://schemas.openxmlformats.org/officeDocument/2006/customXml" ds:itemID="{2EFF6005-8DC9-6047-968C-C0BA708462C1}">
+<ds:datastoreItem xmlns:ds="http://schemas.openxmlformats.org/officeDocument/2006/customXml" ds:itemID="{343AD32C-470C-406C-A75C-92F5F1453D57}">
   <ds:schemaRefs>
     <ds:schemaRef ds:uri="http://schemas.openxmlformats.org/officeDocument/2006/bibliography"/>
   </ds:schemaRefs>

</xml_diff>